<commit_message>
Requirements: Adding new reviews and matrix fixed (clumn of reviews)
</commit_message>
<xml_diff>
--- a/Design_Documentation/2.0 Design/RequirementsReviews.docx
+++ b/Design_Documentation/2.0 Design/RequirementsReviews.docx
@@ -9,14 +9,14 @@
         <w:tblLook w:val="04A0" w:firstRow="1" w:lastRow="0" w:firstColumn="1" w:lastColumn="0" w:noHBand="0" w:noVBand="1"/>
       </w:tblPr>
       <w:tblGrid>
-        <w:gridCol w:w="3116"/>
-        <w:gridCol w:w="3117"/>
-        <w:gridCol w:w="3117"/>
+        <w:gridCol w:w="988"/>
+        <w:gridCol w:w="850"/>
+        <w:gridCol w:w="7512"/>
       </w:tblGrid>
       <w:tr>
         <w:tc>
           <w:tcPr>
-            <w:tcW w:w="3116" w:type="dxa"/>
+            <w:tcW w:w="988" w:type="dxa"/>
           </w:tcPr>
           <w:p>
             <w:pPr>
@@ -31,13 +31,13 @@
                 <w:sz w:val="18"/>
                 <w:szCs w:val="18"/>
               </w:rPr>
-              <w:t>Requirement ID</w:t>
+              <w:t>ID</w:t>
             </w:r>
           </w:p>
         </w:tc>
         <w:tc>
           <w:tcPr>
-            <w:tcW w:w="3117" w:type="dxa"/>
+            <w:tcW w:w="850" w:type="dxa"/>
           </w:tcPr>
           <w:p>
             <w:pPr>
@@ -52,19 +52,20 @@
                 <w:sz w:val="18"/>
                 <w:szCs w:val="18"/>
               </w:rPr>
-              <w:t>justification</w:t>
+              <w:t>Date</w:t>
             </w:r>
           </w:p>
         </w:tc>
         <w:tc>
           <w:tcPr>
-            <w:tcW w:w="3117" w:type="dxa"/>
+            <w:tcW w:w="7512" w:type="dxa"/>
           </w:tcPr>
           <w:p>
             <w:pPr>
               <w:tabs>
                 <w:tab w:val="left" w:pos="840"/>
               </w:tabs>
+              <w:jc w:val="center"/>
               <w:rPr>
                 <w:sz w:val="18"/>
                 <w:szCs w:val="18"/>
@@ -75,8 +76,7 @@
                 <w:sz w:val="18"/>
                 <w:szCs w:val="18"/>
               </w:rPr>
-              <w:tab/>
-              <w:t>New change</w:t>
+              <w:t>Information</w:t>
             </w:r>
           </w:p>
         </w:tc>
@@ -84,46 +84,1927 @@
       <w:tr>
         <w:tc>
           <w:tcPr>
-            <w:tcW w:w="3116" w:type="dxa"/>
+            <w:tcW w:w="988" w:type="dxa"/>
           </w:tcPr>
           <w:p>
             <w:pPr>
               <w:jc w:val="center"/>
               <w:rPr>
-                <w:sz w:val="18"/>
-                <w:szCs w:val="18"/>
-              </w:rPr>
-            </w:pPr>
-            <w:bookmarkStart w:id="0" w:name="_GoBack"/>
-            <w:bookmarkEnd w:id="0"/>
+                <w:sz w:val="16"/>
+                <w:szCs w:val="16"/>
+              </w:rPr>
+            </w:pPr>
+            <w:r>
+              <w:rPr>
+                <w:sz w:val="16"/>
+                <w:szCs w:val="16"/>
+              </w:rPr>
+              <w:t>RF001</w:t>
+            </w:r>
           </w:p>
         </w:tc>
         <w:tc>
           <w:tcPr>
-            <w:tcW w:w="3117" w:type="dxa"/>
+            <w:tcW w:w="850" w:type="dxa"/>
           </w:tcPr>
           <w:p>
             <w:pPr>
               <w:jc w:val="center"/>
               <w:rPr>
-                <w:sz w:val="18"/>
-                <w:szCs w:val="18"/>
-              </w:rPr>
-            </w:pPr>
+                <w:sz w:val="16"/>
+                <w:szCs w:val="16"/>
+              </w:rPr>
+            </w:pPr>
+            <w:r>
+              <w:rPr>
+                <w:sz w:val="16"/>
+                <w:szCs w:val="16"/>
+              </w:rPr>
+              <w:t>02/11/17</w:t>
+            </w:r>
           </w:p>
         </w:tc>
         <w:tc>
           <w:tcPr>
-            <w:tcW w:w="3117" w:type="dxa"/>
+            <w:tcW w:w="7512" w:type="dxa"/>
           </w:tcPr>
           <w:p>
             <w:pPr>
               <w:tabs>
                 <w:tab w:val="left" w:pos="840"/>
               </w:tabs>
-              <w:rPr>
-                <w:sz w:val="18"/>
-                <w:szCs w:val="18"/>
+              <w:jc w:val="both"/>
+              <w:rPr>
+                <w:sz w:val="16"/>
+                <w:szCs w:val="16"/>
+              </w:rPr>
+            </w:pPr>
+            <w:r>
+              <w:rPr>
+                <w:sz w:val="16"/>
+                <w:szCs w:val="16"/>
+              </w:rPr>
+              <w:t>The stakehold</w:t>
+            </w:r>
+            <w:r>
+              <w:rPr>
+                <w:sz w:val="16"/>
+                <w:szCs w:val="16"/>
+              </w:rPr>
+              <w:t>er didn´t give a specific time:</w:t>
+            </w:r>
+          </w:p>
+          <w:p>
+            <w:pPr>
+              <w:pStyle w:val="Prrafodelista"/>
+              <w:numPr>
+                <w:ilvl w:val="0"/>
+                <w:numId w:val="1"/>
+              </w:numPr>
+              <w:tabs>
+                <w:tab w:val="left" w:pos="840"/>
+              </w:tabs>
+              <w:jc w:val="both"/>
+              <w:rPr>
+                <w:color w:val="FF0000"/>
+                <w:sz w:val="16"/>
+                <w:szCs w:val="16"/>
+              </w:rPr>
+            </w:pPr>
+            <w:r>
+              <w:rPr>
+                <w:color w:val="FF0000"/>
+                <w:sz w:val="16"/>
+                <w:szCs w:val="16"/>
+              </w:rPr>
+              <w:t>T</w:t>
+            </w:r>
+            <w:r>
+              <w:rPr>
+                <w:color w:val="FF0000"/>
+                <w:sz w:val="16"/>
+                <w:szCs w:val="16"/>
+              </w:rPr>
+              <w:t>he button has to be pressed at least 10 msec.</w:t>
+            </w:r>
+          </w:p>
+          <w:p>
+            <w:pPr>
+              <w:tabs>
+                <w:tab w:val="left" w:pos="840"/>
+              </w:tabs>
+              <w:jc w:val="both"/>
+              <w:rPr>
+                <w:sz w:val="16"/>
+                <w:szCs w:val="16"/>
+              </w:rPr>
+            </w:pPr>
+            <w:r>
+              <w:rPr>
+                <w:sz w:val="16"/>
+                <w:szCs w:val="16"/>
+              </w:rPr>
+              <w:t>Meeting whit stakeholder</w:t>
+            </w:r>
+          </w:p>
+          <w:p>
+            <w:pPr>
+              <w:pStyle w:val="Prrafodelista"/>
+              <w:numPr>
+                <w:ilvl w:val="0"/>
+                <w:numId w:val="1"/>
+              </w:numPr>
+              <w:tabs>
+                <w:tab w:val="left" w:pos="840"/>
+              </w:tabs>
+              <w:jc w:val="both"/>
+              <w:rPr>
+                <w:color w:val="538135" w:themeColor="accent6" w:themeShade="BF"/>
+                <w:sz w:val="16"/>
+                <w:szCs w:val="16"/>
+              </w:rPr>
+            </w:pPr>
+            <w:r>
+              <w:rPr>
+                <w:color w:val="538135" w:themeColor="accent6" w:themeShade="BF"/>
+                <w:sz w:val="16"/>
+                <w:szCs w:val="16"/>
+              </w:rPr>
+              <w:t xml:space="preserve">The </w:t>
+            </w:r>
+            <w:r>
+              <w:rPr>
+                <w:color w:val="538135" w:themeColor="accent6" w:themeShade="BF"/>
+                <w:sz w:val="16"/>
+                <w:szCs w:val="16"/>
+              </w:rPr>
+              <w:t>rang of time for an invalid press</w:t>
+            </w:r>
+            <w:r>
+              <w:rPr>
+                <w:color w:val="538135" w:themeColor="accent6" w:themeShade="BF"/>
+                <w:sz w:val="16"/>
+                <w:szCs w:val="16"/>
+              </w:rPr>
+              <w:t xml:space="preserve"> is </w:t>
+            </w:r>
+            <w:r>
+              <w:rPr>
+                <w:color w:val="538135" w:themeColor="accent6" w:themeShade="BF"/>
+                <w:sz w:val="16"/>
+                <w:szCs w:val="16"/>
+              </w:rPr>
+              <w:t xml:space="preserve">[ 0 ms - 10 </w:t>
+            </w:r>
+            <w:proofErr w:type="gramStart"/>
+            <w:r>
+              <w:rPr>
+                <w:color w:val="538135" w:themeColor="accent6" w:themeShade="BF"/>
+                <w:sz w:val="16"/>
+                <w:szCs w:val="16"/>
+              </w:rPr>
+              <w:t>ms ]</w:t>
+            </w:r>
+            <w:proofErr w:type="gramEnd"/>
+            <w:r>
+              <w:rPr>
+                <w:color w:val="538135" w:themeColor="accent6" w:themeShade="BF"/>
+                <w:sz w:val="16"/>
+                <w:szCs w:val="16"/>
+              </w:rPr>
+              <w:t xml:space="preserve">  </w:t>
+            </w:r>
+          </w:p>
+          <w:p>
+            <w:pPr>
+              <w:tabs>
+                <w:tab w:val="left" w:pos="840"/>
+              </w:tabs>
+              <w:jc w:val="both"/>
+              <w:rPr>
+                <w:sz w:val="16"/>
+                <w:szCs w:val="16"/>
+              </w:rPr>
+            </w:pPr>
+          </w:p>
+        </w:tc>
+      </w:tr>
+      <w:tr>
+        <w:tc>
+          <w:tcPr>
+            <w:tcW w:w="988" w:type="dxa"/>
+          </w:tcPr>
+          <w:p>
+            <w:pPr>
+              <w:jc w:val="center"/>
+              <w:rPr>
+                <w:sz w:val="16"/>
+                <w:szCs w:val="16"/>
+              </w:rPr>
+            </w:pPr>
+            <w:r>
+              <w:rPr>
+                <w:sz w:val="16"/>
+                <w:szCs w:val="16"/>
+              </w:rPr>
+              <w:t>RF002</w:t>
+            </w:r>
+          </w:p>
+        </w:tc>
+        <w:tc>
+          <w:tcPr>
+            <w:tcW w:w="850" w:type="dxa"/>
+          </w:tcPr>
+          <w:p>
+            <w:pPr>
+              <w:jc w:val="center"/>
+              <w:rPr>
+                <w:sz w:val="16"/>
+                <w:szCs w:val="16"/>
+              </w:rPr>
+            </w:pPr>
+            <w:r>
+              <w:rPr>
+                <w:sz w:val="16"/>
+                <w:szCs w:val="16"/>
+              </w:rPr>
+              <w:t>02/11/17</w:t>
+            </w:r>
+          </w:p>
+        </w:tc>
+        <w:tc>
+          <w:tcPr>
+            <w:tcW w:w="7512" w:type="dxa"/>
+          </w:tcPr>
+          <w:p>
+            <w:pPr>
+              <w:tabs>
+                <w:tab w:val="left" w:pos="840"/>
+              </w:tabs>
+              <w:jc w:val="both"/>
+              <w:rPr>
+                <w:sz w:val="16"/>
+                <w:szCs w:val="16"/>
+              </w:rPr>
+            </w:pPr>
+            <w:r>
+              <w:rPr>
+                <w:sz w:val="16"/>
+                <w:szCs w:val="16"/>
+              </w:rPr>
+              <w:t>The stakehold</w:t>
+            </w:r>
+            <w:r>
+              <w:rPr>
+                <w:sz w:val="16"/>
+                <w:szCs w:val="16"/>
+              </w:rPr>
+              <w:t>er didn´t give a sequence to detect the operation modes</w:t>
+            </w:r>
+            <w:r>
+              <w:rPr>
+                <w:sz w:val="16"/>
+                <w:szCs w:val="16"/>
+              </w:rPr>
+              <w:t>:</w:t>
+            </w:r>
+          </w:p>
+          <w:p>
+            <w:pPr>
+              <w:pStyle w:val="Prrafodelista"/>
+              <w:numPr>
+                <w:ilvl w:val="0"/>
+                <w:numId w:val="1"/>
+              </w:numPr>
+              <w:tabs>
+                <w:tab w:val="left" w:pos="840"/>
+              </w:tabs>
+              <w:jc w:val="both"/>
+              <w:rPr>
+                <w:color w:val="FF0000"/>
+                <w:sz w:val="16"/>
+                <w:szCs w:val="16"/>
+              </w:rPr>
+            </w:pPr>
+            <w:r>
+              <w:rPr>
+                <w:color w:val="FF0000"/>
+                <w:sz w:val="16"/>
+                <w:szCs w:val="16"/>
+              </w:rPr>
+              <w:t>In case than a valid button press is detected the module has to follow the next behavior depending on the button pressed.</w:t>
+            </w:r>
+          </w:p>
+          <w:p>
+            <w:pPr>
+              <w:tabs>
+                <w:tab w:val="left" w:pos="840"/>
+              </w:tabs>
+              <w:jc w:val="both"/>
+              <w:rPr>
+                <w:sz w:val="16"/>
+                <w:szCs w:val="16"/>
+              </w:rPr>
+            </w:pPr>
+            <w:r>
+              <w:rPr>
+                <w:sz w:val="16"/>
+                <w:szCs w:val="16"/>
+              </w:rPr>
+              <w:t>Meeting whit stakeholder</w:t>
+            </w:r>
+          </w:p>
+          <w:p>
+            <w:pPr>
+              <w:pStyle w:val="Prrafodelista"/>
+              <w:numPr>
+                <w:ilvl w:val="0"/>
+                <w:numId w:val="1"/>
+              </w:numPr>
+              <w:tabs>
+                <w:tab w:val="left" w:pos="840"/>
+              </w:tabs>
+              <w:jc w:val="both"/>
+              <w:rPr>
+                <w:color w:val="538135" w:themeColor="accent6" w:themeShade="BF"/>
+                <w:sz w:val="16"/>
+                <w:szCs w:val="16"/>
+              </w:rPr>
+            </w:pPr>
+            <w:r>
+              <w:rPr>
+                <w:color w:val="538135" w:themeColor="accent6" w:themeShade="BF"/>
+                <w:sz w:val="16"/>
+                <w:szCs w:val="16"/>
+              </w:rPr>
+              <w:t>The module uses 10 ms to validate a press (first)</w:t>
+            </w:r>
+          </w:p>
+          <w:p>
+            <w:pPr>
+              <w:pStyle w:val="Prrafodelista"/>
+              <w:numPr>
+                <w:ilvl w:val="0"/>
+                <w:numId w:val="1"/>
+              </w:numPr>
+              <w:tabs>
+                <w:tab w:val="left" w:pos="840"/>
+              </w:tabs>
+              <w:jc w:val="both"/>
+              <w:rPr>
+                <w:color w:val="538135" w:themeColor="accent6" w:themeShade="BF"/>
+                <w:sz w:val="16"/>
+                <w:szCs w:val="16"/>
+              </w:rPr>
+            </w:pPr>
+            <w:r>
+              <w:rPr>
+                <w:color w:val="538135" w:themeColor="accent6" w:themeShade="BF"/>
+                <w:sz w:val="16"/>
+                <w:szCs w:val="16"/>
+              </w:rPr>
+              <w:t xml:space="preserve">This 10 </w:t>
+            </w:r>
+            <w:proofErr w:type="gramStart"/>
+            <w:r>
+              <w:rPr>
+                <w:color w:val="538135" w:themeColor="accent6" w:themeShade="BF"/>
+                <w:sz w:val="16"/>
+                <w:szCs w:val="16"/>
+              </w:rPr>
+              <w:t>ms  are</w:t>
+            </w:r>
+            <w:proofErr w:type="gramEnd"/>
+            <w:r>
+              <w:rPr>
+                <w:color w:val="538135" w:themeColor="accent6" w:themeShade="BF"/>
+                <w:sz w:val="16"/>
+                <w:szCs w:val="16"/>
+              </w:rPr>
+              <w:t xml:space="preserve">  considered to the second validation</w:t>
+            </w:r>
+          </w:p>
+          <w:p>
+            <w:pPr>
+              <w:tabs>
+                <w:tab w:val="left" w:pos="840"/>
+              </w:tabs>
+              <w:jc w:val="both"/>
+              <w:rPr>
+                <w:sz w:val="16"/>
+                <w:szCs w:val="16"/>
+              </w:rPr>
+            </w:pPr>
+          </w:p>
+        </w:tc>
+      </w:tr>
+      <w:tr>
+        <w:tc>
+          <w:tcPr>
+            <w:tcW w:w="988" w:type="dxa"/>
+          </w:tcPr>
+          <w:p>
+            <w:pPr>
+              <w:jc w:val="center"/>
+              <w:rPr>
+                <w:sz w:val="16"/>
+                <w:szCs w:val="16"/>
+              </w:rPr>
+            </w:pPr>
+            <w:r>
+              <w:rPr>
+                <w:sz w:val="16"/>
+                <w:szCs w:val="16"/>
+              </w:rPr>
+              <w:t>RF004</w:t>
+            </w:r>
+          </w:p>
+        </w:tc>
+        <w:tc>
+          <w:tcPr>
+            <w:tcW w:w="850" w:type="dxa"/>
+          </w:tcPr>
+          <w:p>
+            <w:pPr>
+              <w:jc w:val="center"/>
+              <w:rPr>
+                <w:sz w:val="16"/>
+                <w:szCs w:val="16"/>
+              </w:rPr>
+            </w:pPr>
+            <w:r>
+              <w:rPr>
+                <w:sz w:val="16"/>
+                <w:szCs w:val="16"/>
+              </w:rPr>
+              <w:t>02/11/17</w:t>
+            </w:r>
+          </w:p>
+        </w:tc>
+        <w:tc>
+          <w:tcPr>
+            <w:tcW w:w="7512" w:type="dxa"/>
+          </w:tcPr>
+          <w:p>
+            <w:pPr>
+              <w:tabs>
+                <w:tab w:val="left" w:pos="840"/>
+              </w:tabs>
+              <w:jc w:val="both"/>
+              <w:rPr>
+                <w:sz w:val="16"/>
+                <w:szCs w:val="16"/>
+              </w:rPr>
+            </w:pPr>
+            <w:r>
+              <w:rPr>
+                <w:sz w:val="16"/>
+                <w:szCs w:val="16"/>
+              </w:rPr>
+              <w:t>The stakehold</w:t>
+            </w:r>
+            <w:r>
+              <w:rPr>
+                <w:sz w:val="16"/>
+                <w:szCs w:val="16"/>
+              </w:rPr>
+              <w:t>er didn´t give information about the buttons</w:t>
+            </w:r>
+            <w:r>
+              <w:rPr>
+                <w:sz w:val="16"/>
+                <w:szCs w:val="16"/>
+              </w:rPr>
+              <w:t>. ¿What kind of buttons?</w:t>
+            </w:r>
+          </w:p>
+          <w:p>
+            <w:pPr>
+              <w:pStyle w:val="Prrafodelista"/>
+              <w:numPr>
+                <w:ilvl w:val="0"/>
+                <w:numId w:val="1"/>
+              </w:numPr>
+              <w:tabs>
+                <w:tab w:val="left" w:pos="840"/>
+              </w:tabs>
+              <w:jc w:val="both"/>
+              <w:rPr>
+                <w:color w:val="FF0000"/>
+                <w:sz w:val="16"/>
+                <w:szCs w:val="16"/>
+              </w:rPr>
+            </w:pPr>
+            <w:r>
+              <w:rPr>
+                <w:color w:val="FF0000"/>
+                <w:sz w:val="16"/>
+                <w:szCs w:val="16"/>
+              </w:rPr>
+              <w:t>The window shall UP until get totally CLOSED while the button keep press.</w:t>
+            </w:r>
+          </w:p>
+          <w:p>
+            <w:pPr>
+              <w:tabs>
+                <w:tab w:val="left" w:pos="840"/>
+              </w:tabs>
+              <w:jc w:val="both"/>
+              <w:rPr>
+                <w:sz w:val="16"/>
+                <w:szCs w:val="16"/>
+              </w:rPr>
+            </w:pPr>
+            <w:r>
+              <w:rPr>
+                <w:sz w:val="16"/>
+                <w:szCs w:val="16"/>
+              </w:rPr>
+              <w:t>Meeting whit stakeholder</w:t>
+            </w:r>
+          </w:p>
+          <w:p>
+            <w:pPr>
+              <w:pStyle w:val="Prrafodelista"/>
+              <w:numPr>
+                <w:ilvl w:val="0"/>
+                <w:numId w:val="1"/>
+              </w:numPr>
+              <w:tabs>
+                <w:tab w:val="left" w:pos="840"/>
+              </w:tabs>
+              <w:jc w:val="both"/>
+              <w:rPr>
+                <w:color w:val="538135" w:themeColor="accent6" w:themeShade="BF"/>
+                <w:sz w:val="16"/>
+                <w:szCs w:val="16"/>
+              </w:rPr>
+            </w:pPr>
+            <w:r>
+              <w:rPr>
+                <w:color w:val="538135" w:themeColor="accent6" w:themeShade="BF"/>
+                <w:sz w:val="16"/>
+                <w:szCs w:val="16"/>
+              </w:rPr>
+              <w:t>The buttons will be open</w:t>
+            </w:r>
+            <w:r>
+              <w:rPr>
+                <w:color w:val="538135" w:themeColor="accent6" w:themeShade="BF"/>
+                <w:sz w:val="16"/>
+                <w:szCs w:val="16"/>
+              </w:rPr>
+              <w:t>e</w:t>
+            </w:r>
+            <w:r>
+              <w:rPr>
+                <w:color w:val="538135" w:themeColor="accent6" w:themeShade="BF"/>
+                <w:sz w:val="16"/>
+                <w:szCs w:val="16"/>
+              </w:rPr>
+              <w:t>d</w:t>
+            </w:r>
+            <w:r>
+              <w:rPr>
+                <w:color w:val="538135" w:themeColor="accent6" w:themeShade="BF"/>
+                <w:sz w:val="16"/>
+                <w:szCs w:val="16"/>
+              </w:rPr>
+              <w:t xml:space="preserve"> </w:t>
+            </w:r>
+            <w:proofErr w:type="spellStart"/>
+            <w:r>
+              <w:rPr>
+                <w:color w:val="538135" w:themeColor="accent6" w:themeShade="BF"/>
+                <w:sz w:val="16"/>
+                <w:szCs w:val="16"/>
+              </w:rPr>
+              <w:t>normaly</w:t>
+            </w:r>
+            <w:proofErr w:type="spellEnd"/>
+            <w:r>
+              <w:rPr>
+                <w:color w:val="538135" w:themeColor="accent6" w:themeShade="BF"/>
+                <w:sz w:val="16"/>
+                <w:szCs w:val="16"/>
+              </w:rPr>
+              <w:t xml:space="preserve"> (NA)</w:t>
+            </w:r>
+          </w:p>
+          <w:p>
+            <w:pPr>
+              <w:pStyle w:val="Prrafodelista"/>
+              <w:numPr>
+                <w:ilvl w:val="0"/>
+                <w:numId w:val="1"/>
+              </w:numPr>
+              <w:tabs>
+                <w:tab w:val="left" w:pos="840"/>
+              </w:tabs>
+              <w:jc w:val="both"/>
+              <w:rPr>
+                <w:color w:val="538135" w:themeColor="accent6" w:themeShade="BF"/>
+                <w:sz w:val="16"/>
+                <w:szCs w:val="16"/>
+              </w:rPr>
+            </w:pPr>
+            <w:r>
+              <w:rPr>
+                <w:color w:val="538135" w:themeColor="accent6" w:themeShade="BF"/>
+                <w:sz w:val="16"/>
+                <w:szCs w:val="16"/>
+              </w:rPr>
+              <w:t>When the user</w:t>
+            </w:r>
+            <w:r>
+              <w:rPr>
+                <w:color w:val="538135" w:themeColor="accent6" w:themeShade="BF"/>
+                <w:sz w:val="16"/>
+                <w:szCs w:val="16"/>
+              </w:rPr>
+              <w:t xml:space="preserve"> </w:t>
+            </w:r>
+            <w:proofErr w:type="gramStart"/>
+            <w:r>
+              <w:rPr>
+                <w:color w:val="538135" w:themeColor="accent6" w:themeShade="BF"/>
+                <w:sz w:val="16"/>
+                <w:szCs w:val="16"/>
+              </w:rPr>
+              <w:t>press</w:t>
+            </w:r>
+            <w:proofErr w:type="gramEnd"/>
+            <w:r>
+              <w:rPr>
+                <w:color w:val="538135" w:themeColor="accent6" w:themeShade="BF"/>
+                <w:sz w:val="16"/>
+                <w:szCs w:val="16"/>
+              </w:rPr>
+              <w:t xml:space="preserve"> a button the system</w:t>
+            </w:r>
+            <w:r>
+              <w:rPr>
+                <w:color w:val="538135" w:themeColor="accent6" w:themeShade="BF"/>
+                <w:sz w:val="16"/>
+                <w:szCs w:val="16"/>
+              </w:rPr>
+              <w:t xml:space="preserve"> will</w:t>
+            </w:r>
+            <w:r>
+              <w:rPr>
+                <w:color w:val="538135" w:themeColor="accent6" w:themeShade="BF"/>
+                <w:sz w:val="16"/>
+                <w:szCs w:val="16"/>
+              </w:rPr>
+              <w:t xml:space="preserve"> </w:t>
+            </w:r>
+            <w:r>
+              <w:rPr>
+                <w:color w:val="538135" w:themeColor="accent6" w:themeShade="BF"/>
+                <w:sz w:val="16"/>
+                <w:szCs w:val="16"/>
+              </w:rPr>
+              <w:t xml:space="preserve">get a high </w:t>
+            </w:r>
+            <w:r>
+              <w:rPr>
+                <w:color w:val="538135" w:themeColor="accent6" w:themeShade="BF"/>
+                <w:sz w:val="16"/>
+                <w:szCs w:val="16"/>
+              </w:rPr>
+              <w:t>sign</w:t>
+            </w:r>
+            <w:r>
+              <w:rPr>
+                <w:color w:val="538135" w:themeColor="accent6" w:themeShade="BF"/>
+                <w:sz w:val="16"/>
+                <w:szCs w:val="16"/>
+              </w:rPr>
+              <w:t>al</w:t>
+            </w:r>
+          </w:p>
+          <w:p>
+            <w:pPr>
+              <w:pStyle w:val="Prrafodelista"/>
+              <w:numPr>
+                <w:ilvl w:val="0"/>
+                <w:numId w:val="1"/>
+              </w:numPr>
+              <w:tabs>
+                <w:tab w:val="left" w:pos="840"/>
+              </w:tabs>
+              <w:jc w:val="both"/>
+              <w:rPr>
+                <w:color w:val="538135" w:themeColor="accent6" w:themeShade="BF"/>
+                <w:sz w:val="16"/>
+                <w:szCs w:val="16"/>
+              </w:rPr>
+            </w:pPr>
+          </w:p>
+        </w:tc>
+      </w:tr>
+      <w:tr>
+        <w:tc>
+          <w:tcPr>
+            <w:tcW w:w="988" w:type="dxa"/>
+          </w:tcPr>
+          <w:p>
+            <w:pPr>
+              <w:jc w:val="center"/>
+              <w:rPr>
+                <w:sz w:val="16"/>
+                <w:szCs w:val="16"/>
+              </w:rPr>
+            </w:pPr>
+            <w:r>
+              <w:rPr>
+                <w:sz w:val="16"/>
+                <w:szCs w:val="16"/>
+              </w:rPr>
+              <w:t>RF005</w:t>
+            </w:r>
+          </w:p>
+        </w:tc>
+        <w:tc>
+          <w:tcPr>
+            <w:tcW w:w="850" w:type="dxa"/>
+          </w:tcPr>
+          <w:p>
+            <w:pPr>
+              <w:jc w:val="center"/>
+              <w:rPr>
+                <w:sz w:val="16"/>
+                <w:szCs w:val="16"/>
+              </w:rPr>
+            </w:pPr>
+            <w:r>
+              <w:rPr>
+                <w:sz w:val="16"/>
+                <w:szCs w:val="16"/>
+              </w:rPr>
+              <w:t>0</w:t>
+            </w:r>
+            <w:r>
+              <w:rPr>
+                <w:sz w:val="16"/>
+                <w:szCs w:val="16"/>
+              </w:rPr>
+              <w:t>/11/17</w:t>
+            </w:r>
+          </w:p>
+        </w:tc>
+        <w:tc>
+          <w:tcPr>
+            <w:tcW w:w="7512" w:type="dxa"/>
+          </w:tcPr>
+          <w:p>
+            <w:pPr>
+              <w:tabs>
+                <w:tab w:val="left" w:pos="840"/>
+              </w:tabs>
+              <w:jc w:val="both"/>
+              <w:rPr>
+                <w:sz w:val="16"/>
+                <w:szCs w:val="16"/>
+              </w:rPr>
+            </w:pPr>
+            <w:r>
+              <w:rPr>
+                <w:sz w:val="16"/>
+                <w:szCs w:val="16"/>
+              </w:rPr>
+              <w:t>The stakeholder didn´t give information about the buttons. ¿What kind of buttons?</w:t>
+            </w:r>
+          </w:p>
+          <w:p>
+            <w:pPr>
+              <w:pStyle w:val="Prrafodelista"/>
+              <w:numPr>
+                <w:ilvl w:val="0"/>
+                <w:numId w:val="1"/>
+              </w:numPr>
+              <w:tabs>
+                <w:tab w:val="left" w:pos="840"/>
+              </w:tabs>
+              <w:jc w:val="both"/>
+              <w:rPr>
+                <w:color w:val="FF0000"/>
+                <w:sz w:val="16"/>
+                <w:szCs w:val="16"/>
+              </w:rPr>
+            </w:pPr>
+            <w:r>
+              <w:rPr>
+                <w:color w:val="FF0000"/>
+                <w:sz w:val="16"/>
+                <w:szCs w:val="16"/>
+              </w:rPr>
+              <w:t>The window shall UP until get totally CLOSED automatically. (Function one touch)</w:t>
+            </w:r>
+            <w:r>
+              <w:rPr>
+                <w:color w:val="FF0000"/>
+                <w:sz w:val="16"/>
+                <w:szCs w:val="16"/>
+              </w:rPr>
+              <w:t>.</w:t>
+            </w:r>
+          </w:p>
+          <w:p>
+            <w:pPr>
+              <w:tabs>
+                <w:tab w:val="left" w:pos="840"/>
+              </w:tabs>
+              <w:jc w:val="both"/>
+              <w:rPr>
+                <w:sz w:val="16"/>
+                <w:szCs w:val="16"/>
+              </w:rPr>
+            </w:pPr>
+            <w:r>
+              <w:rPr>
+                <w:sz w:val="16"/>
+                <w:szCs w:val="16"/>
+              </w:rPr>
+              <w:t>Meeting whit stakeholder</w:t>
+            </w:r>
+          </w:p>
+          <w:p>
+            <w:pPr>
+              <w:pStyle w:val="Prrafodelista"/>
+              <w:numPr>
+                <w:ilvl w:val="0"/>
+                <w:numId w:val="1"/>
+              </w:numPr>
+              <w:tabs>
+                <w:tab w:val="left" w:pos="840"/>
+              </w:tabs>
+              <w:jc w:val="both"/>
+              <w:rPr>
+                <w:color w:val="538135" w:themeColor="accent6" w:themeShade="BF"/>
+                <w:sz w:val="16"/>
+                <w:szCs w:val="16"/>
+              </w:rPr>
+            </w:pPr>
+            <w:r>
+              <w:rPr>
+                <w:color w:val="538135" w:themeColor="accent6" w:themeShade="BF"/>
+                <w:sz w:val="16"/>
+                <w:szCs w:val="16"/>
+              </w:rPr>
+              <w:t>The buttons will be open</w:t>
+            </w:r>
+            <w:r>
+              <w:rPr>
+                <w:color w:val="538135" w:themeColor="accent6" w:themeShade="BF"/>
+                <w:sz w:val="16"/>
+                <w:szCs w:val="16"/>
+              </w:rPr>
+              <w:t>e</w:t>
+            </w:r>
+            <w:r>
+              <w:rPr>
+                <w:color w:val="538135" w:themeColor="accent6" w:themeShade="BF"/>
+                <w:sz w:val="16"/>
+                <w:szCs w:val="16"/>
+              </w:rPr>
+              <w:t xml:space="preserve">d </w:t>
+            </w:r>
+            <w:proofErr w:type="spellStart"/>
+            <w:r>
+              <w:rPr>
+                <w:color w:val="538135" w:themeColor="accent6" w:themeShade="BF"/>
+                <w:sz w:val="16"/>
+                <w:szCs w:val="16"/>
+              </w:rPr>
+              <w:t>normaly</w:t>
+            </w:r>
+            <w:proofErr w:type="spellEnd"/>
+            <w:r>
+              <w:rPr>
+                <w:color w:val="538135" w:themeColor="accent6" w:themeShade="BF"/>
+                <w:sz w:val="16"/>
+                <w:szCs w:val="16"/>
+              </w:rPr>
+              <w:t xml:space="preserve"> (NA)</w:t>
+            </w:r>
+          </w:p>
+          <w:p>
+            <w:pPr>
+              <w:pStyle w:val="Prrafodelista"/>
+              <w:numPr>
+                <w:ilvl w:val="0"/>
+                <w:numId w:val="1"/>
+              </w:numPr>
+              <w:tabs>
+                <w:tab w:val="left" w:pos="840"/>
+              </w:tabs>
+              <w:jc w:val="both"/>
+              <w:rPr>
+                <w:color w:val="538135" w:themeColor="accent6" w:themeShade="BF"/>
+                <w:sz w:val="16"/>
+                <w:szCs w:val="16"/>
+              </w:rPr>
+            </w:pPr>
+            <w:r>
+              <w:rPr>
+                <w:color w:val="538135" w:themeColor="accent6" w:themeShade="BF"/>
+                <w:sz w:val="16"/>
+                <w:szCs w:val="16"/>
+              </w:rPr>
+              <w:t>When the user press a button the system will get a hi</w:t>
+            </w:r>
+            <w:r>
+              <w:rPr>
+                <w:color w:val="538135" w:themeColor="accent6" w:themeShade="BF"/>
+                <w:sz w:val="16"/>
+                <w:szCs w:val="16"/>
+              </w:rPr>
+              <w:t>gh sign</w:t>
+            </w:r>
+            <w:r>
+              <w:rPr>
+                <w:color w:val="538135" w:themeColor="accent6" w:themeShade="BF"/>
+                <w:sz w:val="16"/>
+                <w:szCs w:val="16"/>
+              </w:rPr>
+              <w:t>al</w:t>
+            </w:r>
+          </w:p>
+        </w:tc>
+      </w:tr>
+      <w:tr>
+        <w:tc>
+          <w:tcPr>
+            <w:tcW w:w="988" w:type="dxa"/>
+          </w:tcPr>
+          <w:p>
+            <w:pPr>
+              <w:jc w:val="center"/>
+              <w:rPr>
+                <w:sz w:val="16"/>
+                <w:szCs w:val="16"/>
+              </w:rPr>
+            </w:pPr>
+            <w:r>
+              <w:rPr>
+                <w:sz w:val="16"/>
+                <w:szCs w:val="16"/>
+              </w:rPr>
+              <w:t>RF006</w:t>
+            </w:r>
+          </w:p>
+        </w:tc>
+        <w:tc>
+          <w:tcPr>
+            <w:tcW w:w="850" w:type="dxa"/>
+          </w:tcPr>
+          <w:p>
+            <w:pPr>
+              <w:jc w:val="center"/>
+              <w:rPr>
+                <w:sz w:val="16"/>
+                <w:szCs w:val="16"/>
+              </w:rPr>
+            </w:pPr>
+            <w:r>
+              <w:rPr>
+                <w:sz w:val="16"/>
+                <w:szCs w:val="16"/>
+              </w:rPr>
+              <w:t>02/11/17</w:t>
+            </w:r>
+          </w:p>
+        </w:tc>
+        <w:tc>
+          <w:tcPr>
+            <w:tcW w:w="7512" w:type="dxa"/>
+          </w:tcPr>
+          <w:p>
+            <w:pPr>
+              <w:tabs>
+                <w:tab w:val="left" w:pos="840"/>
+              </w:tabs>
+              <w:jc w:val="both"/>
+              <w:rPr>
+                <w:sz w:val="16"/>
+                <w:szCs w:val="16"/>
+              </w:rPr>
+            </w:pPr>
+            <w:r>
+              <w:rPr>
+                <w:sz w:val="16"/>
+                <w:szCs w:val="16"/>
+              </w:rPr>
+              <w:t>The stakeholder didn´t give information about the buttons. ¿What kind of buttons?</w:t>
+            </w:r>
+          </w:p>
+          <w:p>
+            <w:pPr>
+              <w:pStyle w:val="Prrafodelista"/>
+              <w:numPr>
+                <w:ilvl w:val="0"/>
+                <w:numId w:val="1"/>
+              </w:numPr>
+              <w:tabs>
+                <w:tab w:val="left" w:pos="840"/>
+              </w:tabs>
+              <w:jc w:val="both"/>
+              <w:rPr>
+                <w:color w:val="FF0000"/>
+                <w:sz w:val="16"/>
+                <w:szCs w:val="16"/>
+              </w:rPr>
+            </w:pPr>
+            <w:r>
+              <w:rPr>
+                <w:color w:val="FF0000"/>
+                <w:sz w:val="16"/>
+                <w:szCs w:val="16"/>
+              </w:rPr>
+              <w:t>The window shall DOWN until get totally OPEN</w:t>
+            </w:r>
+            <w:r>
+              <w:rPr>
+                <w:color w:val="FF0000"/>
+                <w:sz w:val="16"/>
+                <w:szCs w:val="16"/>
+              </w:rPr>
+              <w:t xml:space="preserve"> while the button keep press.</w:t>
+            </w:r>
+          </w:p>
+          <w:p>
+            <w:pPr>
+              <w:tabs>
+                <w:tab w:val="left" w:pos="840"/>
+              </w:tabs>
+              <w:jc w:val="both"/>
+              <w:rPr>
+                <w:sz w:val="16"/>
+                <w:szCs w:val="16"/>
+              </w:rPr>
+            </w:pPr>
+            <w:r>
+              <w:rPr>
+                <w:sz w:val="16"/>
+                <w:szCs w:val="16"/>
+              </w:rPr>
+              <w:t>Meeting whit stakeholder</w:t>
+            </w:r>
+          </w:p>
+          <w:p>
+            <w:pPr>
+              <w:pStyle w:val="Prrafodelista"/>
+              <w:numPr>
+                <w:ilvl w:val="0"/>
+                <w:numId w:val="1"/>
+              </w:numPr>
+              <w:tabs>
+                <w:tab w:val="left" w:pos="840"/>
+              </w:tabs>
+              <w:jc w:val="both"/>
+              <w:rPr>
+                <w:color w:val="538135" w:themeColor="accent6" w:themeShade="BF"/>
+                <w:sz w:val="16"/>
+                <w:szCs w:val="16"/>
+              </w:rPr>
+            </w:pPr>
+            <w:r>
+              <w:rPr>
+                <w:color w:val="538135" w:themeColor="accent6" w:themeShade="BF"/>
+                <w:sz w:val="16"/>
+                <w:szCs w:val="16"/>
+              </w:rPr>
+              <w:t>The buttons will be open</w:t>
+            </w:r>
+            <w:r>
+              <w:rPr>
+                <w:color w:val="538135" w:themeColor="accent6" w:themeShade="BF"/>
+                <w:sz w:val="16"/>
+                <w:szCs w:val="16"/>
+              </w:rPr>
+              <w:t>e</w:t>
+            </w:r>
+            <w:r>
+              <w:rPr>
+                <w:color w:val="538135" w:themeColor="accent6" w:themeShade="BF"/>
+                <w:sz w:val="16"/>
+                <w:szCs w:val="16"/>
+              </w:rPr>
+              <w:t xml:space="preserve">d </w:t>
+            </w:r>
+            <w:proofErr w:type="spellStart"/>
+            <w:r>
+              <w:rPr>
+                <w:color w:val="538135" w:themeColor="accent6" w:themeShade="BF"/>
+                <w:sz w:val="16"/>
+                <w:szCs w:val="16"/>
+              </w:rPr>
+              <w:t>normaly</w:t>
+            </w:r>
+            <w:proofErr w:type="spellEnd"/>
+            <w:r>
+              <w:rPr>
+                <w:color w:val="538135" w:themeColor="accent6" w:themeShade="BF"/>
+                <w:sz w:val="16"/>
+                <w:szCs w:val="16"/>
+              </w:rPr>
+              <w:t xml:space="preserve"> (NA)</w:t>
+            </w:r>
+          </w:p>
+          <w:p>
+            <w:pPr>
+              <w:pStyle w:val="Prrafodelista"/>
+              <w:numPr>
+                <w:ilvl w:val="0"/>
+                <w:numId w:val="1"/>
+              </w:numPr>
+              <w:tabs>
+                <w:tab w:val="left" w:pos="840"/>
+              </w:tabs>
+              <w:jc w:val="both"/>
+              <w:rPr>
+                <w:color w:val="538135" w:themeColor="accent6" w:themeShade="BF"/>
+                <w:sz w:val="16"/>
+                <w:szCs w:val="16"/>
+              </w:rPr>
+            </w:pPr>
+            <w:r>
+              <w:rPr>
+                <w:color w:val="538135" w:themeColor="accent6" w:themeShade="BF"/>
+                <w:sz w:val="16"/>
+                <w:szCs w:val="16"/>
+              </w:rPr>
+              <w:t>When the user press a button the system will get a hi</w:t>
+            </w:r>
+            <w:r>
+              <w:rPr>
+                <w:color w:val="538135" w:themeColor="accent6" w:themeShade="BF"/>
+                <w:sz w:val="16"/>
+                <w:szCs w:val="16"/>
+              </w:rPr>
+              <w:t>gh sign</w:t>
+            </w:r>
+            <w:r>
+              <w:rPr>
+                <w:color w:val="538135" w:themeColor="accent6" w:themeShade="BF"/>
+                <w:sz w:val="16"/>
+                <w:szCs w:val="16"/>
+              </w:rPr>
+              <w:t>al</w:t>
+            </w:r>
+          </w:p>
+        </w:tc>
+      </w:tr>
+      <w:tr>
+        <w:tc>
+          <w:tcPr>
+            <w:tcW w:w="988" w:type="dxa"/>
+          </w:tcPr>
+          <w:p>
+            <w:pPr>
+              <w:jc w:val="center"/>
+              <w:rPr>
+                <w:sz w:val="16"/>
+                <w:szCs w:val="16"/>
+              </w:rPr>
+            </w:pPr>
+            <w:r>
+              <w:rPr>
+                <w:sz w:val="16"/>
+                <w:szCs w:val="16"/>
+              </w:rPr>
+              <w:t>RF007</w:t>
+            </w:r>
+          </w:p>
+        </w:tc>
+        <w:tc>
+          <w:tcPr>
+            <w:tcW w:w="850" w:type="dxa"/>
+          </w:tcPr>
+          <w:p>
+            <w:pPr>
+              <w:jc w:val="center"/>
+              <w:rPr>
+                <w:sz w:val="16"/>
+                <w:szCs w:val="16"/>
+              </w:rPr>
+            </w:pPr>
+            <w:r>
+              <w:rPr>
+                <w:sz w:val="16"/>
+                <w:szCs w:val="16"/>
+              </w:rPr>
+              <w:t>02/11/17</w:t>
+            </w:r>
+          </w:p>
+        </w:tc>
+        <w:tc>
+          <w:tcPr>
+            <w:tcW w:w="7512" w:type="dxa"/>
+          </w:tcPr>
+          <w:p>
+            <w:pPr>
+              <w:tabs>
+                <w:tab w:val="left" w:pos="840"/>
+              </w:tabs>
+              <w:jc w:val="both"/>
+              <w:rPr>
+                <w:sz w:val="16"/>
+                <w:szCs w:val="16"/>
+              </w:rPr>
+            </w:pPr>
+            <w:r>
+              <w:rPr>
+                <w:sz w:val="16"/>
+                <w:szCs w:val="16"/>
+              </w:rPr>
+              <w:t>The stakeholder didn´t give information about the buttons. ¿What kind of buttons?</w:t>
+            </w:r>
+          </w:p>
+          <w:p>
+            <w:pPr>
+              <w:pStyle w:val="Prrafodelista"/>
+              <w:numPr>
+                <w:ilvl w:val="0"/>
+                <w:numId w:val="1"/>
+              </w:numPr>
+              <w:tabs>
+                <w:tab w:val="left" w:pos="840"/>
+              </w:tabs>
+              <w:jc w:val="both"/>
+              <w:rPr>
+                <w:color w:val="FF0000"/>
+                <w:sz w:val="16"/>
+                <w:szCs w:val="16"/>
+              </w:rPr>
+            </w:pPr>
+            <w:r>
+              <w:rPr>
+                <w:color w:val="FF0000"/>
+                <w:sz w:val="16"/>
+                <w:szCs w:val="16"/>
+              </w:rPr>
+              <w:t>The window s</w:t>
+            </w:r>
+            <w:r>
+              <w:rPr>
+                <w:color w:val="FF0000"/>
+                <w:sz w:val="16"/>
+                <w:szCs w:val="16"/>
+              </w:rPr>
+              <w:t>hall DOWN until get totally OPEN</w:t>
+            </w:r>
+            <w:r>
+              <w:rPr>
+                <w:color w:val="FF0000"/>
+                <w:sz w:val="16"/>
+                <w:szCs w:val="16"/>
+              </w:rPr>
+              <w:t xml:space="preserve"> automatically. (Function one touch)</w:t>
+            </w:r>
+            <w:r>
+              <w:rPr>
+                <w:color w:val="FF0000"/>
+                <w:sz w:val="16"/>
+                <w:szCs w:val="16"/>
+              </w:rPr>
+              <w:t>.</w:t>
+            </w:r>
+          </w:p>
+          <w:p>
+            <w:pPr>
+              <w:tabs>
+                <w:tab w:val="left" w:pos="840"/>
+              </w:tabs>
+              <w:jc w:val="both"/>
+              <w:rPr>
+                <w:sz w:val="16"/>
+                <w:szCs w:val="16"/>
+              </w:rPr>
+            </w:pPr>
+            <w:r>
+              <w:rPr>
+                <w:sz w:val="16"/>
+                <w:szCs w:val="16"/>
+              </w:rPr>
+              <w:t>Meeting whit stakeholder</w:t>
+            </w:r>
+          </w:p>
+          <w:p>
+            <w:pPr>
+              <w:pStyle w:val="Prrafodelista"/>
+              <w:numPr>
+                <w:ilvl w:val="0"/>
+                <w:numId w:val="1"/>
+              </w:numPr>
+              <w:tabs>
+                <w:tab w:val="left" w:pos="840"/>
+              </w:tabs>
+              <w:jc w:val="both"/>
+              <w:rPr>
+                <w:color w:val="538135" w:themeColor="accent6" w:themeShade="BF"/>
+                <w:sz w:val="16"/>
+                <w:szCs w:val="16"/>
+              </w:rPr>
+            </w:pPr>
+            <w:r>
+              <w:rPr>
+                <w:color w:val="538135" w:themeColor="accent6" w:themeShade="BF"/>
+                <w:sz w:val="16"/>
+                <w:szCs w:val="16"/>
+              </w:rPr>
+              <w:t>The buttons will be open</w:t>
+            </w:r>
+            <w:r>
+              <w:rPr>
+                <w:color w:val="538135" w:themeColor="accent6" w:themeShade="BF"/>
+                <w:sz w:val="16"/>
+                <w:szCs w:val="16"/>
+              </w:rPr>
+              <w:t>e</w:t>
+            </w:r>
+            <w:r>
+              <w:rPr>
+                <w:color w:val="538135" w:themeColor="accent6" w:themeShade="BF"/>
+                <w:sz w:val="16"/>
+                <w:szCs w:val="16"/>
+              </w:rPr>
+              <w:t xml:space="preserve">d </w:t>
+            </w:r>
+            <w:proofErr w:type="spellStart"/>
+            <w:r>
+              <w:rPr>
+                <w:color w:val="538135" w:themeColor="accent6" w:themeShade="BF"/>
+                <w:sz w:val="16"/>
+                <w:szCs w:val="16"/>
+              </w:rPr>
+              <w:t>normaly</w:t>
+            </w:r>
+            <w:proofErr w:type="spellEnd"/>
+            <w:r>
+              <w:rPr>
+                <w:color w:val="538135" w:themeColor="accent6" w:themeShade="BF"/>
+                <w:sz w:val="16"/>
+                <w:szCs w:val="16"/>
+              </w:rPr>
+              <w:t xml:space="preserve"> (NA)</w:t>
+            </w:r>
+          </w:p>
+          <w:p>
+            <w:pPr>
+              <w:pStyle w:val="Prrafodelista"/>
+              <w:numPr>
+                <w:ilvl w:val="0"/>
+                <w:numId w:val="1"/>
+              </w:numPr>
+              <w:tabs>
+                <w:tab w:val="left" w:pos="840"/>
+              </w:tabs>
+              <w:jc w:val="both"/>
+              <w:rPr>
+                <w:color w:val="538135" w:themeColor="accent6" w:themeShade="BF"/>
+                <w:sz w:val="16"/>
+                <w:szCs w:val="16"/>
+              </w:rPr>
+            </w:pPr>
+            <w:r>
+              <w:rPr>
+                <w:color w:val="538135" w:themeColor="accent6" w:themeShade="BF"/>
+                <w:sz w:val="16"/>
+                <w:szCs w:val="16"/>
+              </w:rPr>
+              <w:t>When the user press a button the system will get a hi</w:t>
+            </w:r>
+            <w:r>
+              <w:rPr>
+                <w:color w:val="538135" w:themeColor="accent6" w:themeShade="BF"/>
+                <w:sz w:val="16"/>
+                <w:szCs w:val="16"/>
+              </w:rPr>
+              <w:t>gh sign</w:t>
+            </w:r>
+            <w:r>
+              <w:rPr>
+                <w:color w:val="538135" w:themeColor="accent6" w:themeShade="BF"/>
+                <w:sz w:val="16"/>
+                <w:szCs w:val="16"/>
+              </w:rPr>
+              <w:t>al</w:t>
+            </w:r>
+          </w:p>
+        </w:tc>
+      </w:tr>
+      <w:tr>
+        <w:tc>
+          <w:tcPr>
+            <w:tcW w:w="988" w:type="dxa"/>
+          </w:tcPr>
+          <w:p>
+            <w:pPr>
+              <w:jc w:val="center"/>
+              <w:rPr>
+                <w:sz w:val="16"/>
+                <w:szCs w:val="16"/>
+              </w:rPr>
+            </w:pPr>
+            <w:r>
+              <w:rPr>
+                <w:sz w:val="16"/>
+                <w:szCs w:val="16"/>
+              </w:rPr>
+              <w:t>RF008</w:t>
+            </w:r>
+          </w:p>
+        </w:tc>
+        <w:tc>
+          <w:tcPr>
+            <w:tcW w:w="850" w:type="dxa"/>
+          </w:tcPr>
+          <w:p>
+            <w:pPr>
+              <w:jc w:val="center"/>
+              <w:rPr>
+                <w:sz w:val="16"/>
+                <w:szCs w:val="16"/>
+              </w:rPr>
+            </w:pPr>
+            <w:r>
+              <w:rPr>
+                <w:sz w:val="16"/>
+                <w:szCs w:val="16"/>
+              </w:rPr>
+              <w:t>02/11/17</w:t>
+            </w:r>
+          </w:p>
+        </w:tc>
+        <w:tc>
+          <w:tcPr>
+            <w:tcW w:w="7512" w:type="dxa"/>
+          </w:tcPr>
+          <w:p>
+            <w:pPr>
+              <w:tabs>
+                <w:tab w:val="left" w:pos="840"/>
+              </w:tabs>
+              <w:jc w:val="both"/>
+              <w:rPr>
+                <w:sz w:val="16"/>
+                <w:szCs w:val="16"/>
+              </w:rPr>
+            </w:pPr>
+            <w:r>
+              <w:rPr>
+                <w:sz w:val="16"/>
+                <w:szCs w:val="16"/>
+              </w:rPr>
+              <w:t>The stakehold</w:t>
+            </w:r>
+            <w:r>
+              <w:rPr>
+                <w:sz w:val="16"/>
+                <w:szCs w:val="16"/>
+              </w:rPr>
+              <w:t>er didn´t give information about the voltage level</w:t>
+            </w:r>
+            <w:r>
+              <w:rPr>
+                <w:sz w:val="16"/>
+                <w:szCs w:val="16"/>
+              </w:rPr>
+              <w:t>:</w:t>
+            </w:r>
+          </w:p>
+          <w:p>
+            <w:pPr>
+              <w:pStyle w:val="Prrafodelista"/>
+              <w:numPr>
+                <w:ilvl w:val="0"/>
+                <w:numId w:val="1"/>
+              </w:numPr>
+              <w:tabs>
+                <w:tab w:val="left" w:pos="840"/>
+              </w:tabs>
+              <w:jc w:val="both"/>
+              <w:rPr>
+                <w:color w:val="FF0000"/>
+                <w:sz w:val="16"/>
+                <w:szCs w:val="16"/>
+              </w:rPr>
+            </w:pPr>
+            <w:r>
+              <w:rPr>
+                <w:color w:val="FF0000"/>
+                <w:sz w:val="16"/>
+                <w:szCs w:val="16"/>
+              </w:rPr>
+              <w:t xml:space="preserve">It´s not specified  </w:t>
+            </w:r>
+          </w:p>
+          <w:p>
+            <w:pPr>
+              <w:tabs>
+                <w:tab w:val="left" w:pos="840"/>
+              </w:tabs>
+              <w:jc w:val="both"/>
+              <w:rPr>
+                <w:sz w:val="16"/>
+                <w:szCs w:val="16"/>
+              </w:rPr>
+            </w:pPr>
+            <w:r>
+              <w:rPr>
+                <w:sz w:val="16"/>
+                <w:szCs w:val="16"/>
+              </w:rPr>
+              <w:t>Meeting whit stakeholder</w:t>
+            </w:r>
+          </w:p>
+          <w:p>
+            <w:pPr>
+              <w:pStyle w:val="Prrafodelista"/>
+              <w:numPr>
+                <w:ilvl w:val="0"/>
+                <w:numId w:val="1"/>
+              </w:numPr>
+              <w:tabs>
+                <w:tab w:val="left" w:pos="840"/>
+              </w:tabs>
+              <w:jc w:val="both"/>
+              <w:rPr>
+                <w:color w:val="538135" w:themeColor="accent6" w:themeShade="BF"/>
+                <w:sz w:val="16"/>
+                <w:szCs w:val="16"/>
+              </w:rPr>
+            </w:pPr>
+            <w:r>
+              <w:rPr>
+                <w:color w:val="538135" w:themeColor="accent6" w:themeShade="BF"/>
+                <w:sz w:val="16"/>
+                <w:szCs w:val="16"/>
+              </w:rPr>
+              <w:t xml:space="preserve">The </w:t>
+            </w:r>
+            <w:r>
+              <w:rPr>
+                <w:color w:val="538135" w:themeColor="accent6" w:themeShade="BF"/>
+                <w:sz w:val="16"/>
+                <w:szCs w:val="16"/>
+              </w:rPr>
+              <w:t>voltage level used to consider a high signal is 5 volts</w:t>
+            </w:r>
+          </w:p>
+          <w:p>
+            <w:pPr>
+              <w:pStyle w:val="Prrafodelista"/>
+              <w:numPr>
+                <w:ilvl w:val="0"/>
+                <w:numId w:val="1"/>
+              </w:numPr>
+              <w:tabs>
+                <w:tab w:val="left" w:pos="840"/>
+              </w:tabs>
+              <w:jc w:val="both"/>
+              <w:rPr>
+                <w:color w:val="538135" w:themeColor="accent6" w:themeShade="BF"/>
+                <w:sz w:val="16"/>
+                <w:szCs w:val="16"/>
+              </w:rPr>
+            </w:pPr>
+            <w:r>
+              <w:rPr>
+                <w:color w:val="538135" w:themeColor="accent6" w:themeShade="BF"/>
+                <w:sz w:val="16"/>
+                <w:szCs w:val="16"/>
+              </w:rPr>
+              <w:t>There will be a tolerance of + -1 volt</w:t>
+            </w:r>
+          </w:p>
+          <w:p>
+            <w:pPr>
+              <w:tabs>
+                <w:tab w:val="left" w:pos="840"/>
+              </w:tabs>
+              <w:jc w:val="both"/>
+              <w:rPr>
+                <w:sz w:val="16"/>
+                <w:szCs w:val="16"/>
+              </w:rPr>
+            </w:pPr>
+          </w:p>
+        </w:tc>
+      </w:tr>
+      <w:tr>
+        <w:tc>
+          <w:tcPr>
+            <w:tcW w:w="988" w:type="dxa"/>
+          </w:tcPr>
+          <w:p>
+            <w:pPr>
+              <w:jc w:val="center"/>
+              <w:rPr>
+                <w:sz w:val="16"/>
+                <w:szCs w:val="16"/>
+              </w:rPr>
+            </w:pPr>
+            <w:r>
+              <w:rPr>
+                <w:sz w:val="16"/>
+                <w:szCs w:val="16"/>
+              </w:rPr>
+              <w:t>RF017</w:t>
+            </w:r>
+          </w:p>
+        </w:tc>
+        <w:tc>
+          <w:tcPr>
+            <w:tcW w:w="850" w:type="dxa"/>
+          </w:tcPr>
+          <w:p>
+            <w:pPr>
+              <w:jc w:val="center"/>
+              <w:rPr>
+                <w:sz w:val="16"/>
+                <w:szCs w:val="16"/>
+              </w:rPr>
+            </w:pPr>
+            <w:r>
+              <w:rPr>
+                <w:sz w:val="16"/>
+                <w:szCs w:val="16"/>
+              </w:rPr>
+              <w:t>02/11/17</w:t>
+            </w:r>
+          </w:p>
+        </w:tc>
+        <w:tc>
+          <w:tcPr>
+            <w:tcW w:w="7512" w:type="dxa"/>
+          </w:tcPr>
+          <w:p>
+            <w:pPr>
+              <w:tabs>
+                <w:tab w:val="left" w:pos="840"/>
+              </w:tabs>
+              <w:jc w:val="both"/>
+              <w:rPr>
+                <w:sz w:val="16"/>
+                <w:szCs w:val="16"/>
+              </w:rPr>
+            </w:pPr>
+            <w:r>
+              <w:rPr>
+                <w:sz w:val="16"/>
+                <w:szCs w:val="16"/>
+              </w:rPr>
+              <w:t>The stakeholder didn´t give in</w:t>
+            </w:r>
+            <w:r>
+              <w:rPr>
+                <w:sz w:val="16"/>
+                <w:szCs w:val="16"/>
+              </w:rPr>
+              <w:t>formation about the indicator´s functionality (time)</w:t>
+            </w:r>
+          </w:p>
+          <w:p>
+            <w:pPr>
+              <w:pStyle w:val="Prrafodelista"/>
+              <w:numPr>
+                <w:ilvl w:val="0"/>
+                <w:numId w:val="1"/>
+              </w:numPr>
+              <w:tabs>
+                <w:tab w:val="left" w:pos="840"/>
+              </w:tabs>
+              <w:jc w:val="both"/>
+              <w:rPr>
+                <w:color w:val="FF0000"/>
+                <w:sz w:val="16"/>
+                <w:szCs w:val="16"/>
+              </w:rPr>
+            </w:pPr>
+            <w:r>
+              <w:rPr>
+                <w:color w:val="FF0000"/>
+                <w:sz w:val="16"/>
+                <w:szCs w:val="16"/>
+              </w:rPr>
+              <w:t>Each window movement has to be indicated trough a led color. Depending on movement each led has to be turn on.</w:t>
+            </w:r>
+          </w:p>
+          <w:p>
+            <w:pPr>
+              <w:tabs>
+                <w:tab w:val="left" w:pos="840"/>
+              </w:tabs>
+              <w:jc w:val="both"/>
+              <w:rPr>
+                <w:sz w:val="16"/>
+                <w:szCs w:val="16"/>
+              </w:rPr>
+            </w:pPr>
+            <w:r>
+              <w:rPr>
+                <w:sz w:val="16"/>
+                <w:szCs w:val="16"/>
+              </w:rPr>
+              <w:t>Meeting whit stakeholder</w:t>
+            </w:r>
+          </w:p>
+          <w:p>
+            <w:pPr>
+              <w:pStyle w:val="Prrafodelista"/>
+              <w:numPr>
+                <w:ilvl w:val="0"/>
+                <w:numId w:val="1"/>
+              </w:numPr>
+              <w:tabs>
+                <w:tab w:val="left" w:pos="840"/>
+              </w:tabs>
+              <w:jc w:val="both"/>
+              <w:rPr>
+                <w:color w:val="538135" w:themeColor="accent6" w:themeShade="BF"/>
+                <w:sz w:val="16"/>
+                <w:szCs w:val="16"/>
+              </w:rPr>
+            </w:pPr>
+            <w:r>
+              <w:rPr>
+                <w:color w:val="538135" w:themeColor="accent6" w:themeShade="BF"/>
+                <w:sz w:val="16"/>
+                <w:szCs w:val="16"/>
+              </w:rPr>
+              <w:t>After a valid press (button up or button down) the indicator has to turn on</w:t>
+            </w:r>
+          </w:p>
+          <w:p>
+            <w:pPr>
+              <w:pStyle w:val="Prrafodelista"/>
+              <w:numPr>
+                <w:ilvl w:val="0"/>
+                <w:numId w:val="1"/>
+              </w:numPr>
+              <w:tabs>
+                <w:tab w:val="left" w:pos="840"/>
+              </w:tabs>
+              <w:jc w:val="both"/>
+              <w:rPr>
+                <w:color w:val="538135" w:themeColor="accent6" w:themeShade="BF"/>
+                <w:sz w:val="16"/>
+                <w:szCs w:val="16"/>
+              </w:rPr>
+            </w:pPr>
+            <w:r>
+              <w:rPr>
+                <w:color w:val="538135" w:themeColor="accent6" w:themeShade="BF"/>
+                <w:sz w:val="16"/>
+                <w:szCs w:val="16"/>
+              </w:rPr>
+              <w:t>While the windows works (automatic or semiautomatic) the indicator has to works too.</w:t>
+            </w:r>
+          </w:p>
+        </w:tc>
+      </w:tr>
+      <w:tr>
+        <w:tc>
+          <w:tcPr>
+            <w:tcW w:w="988" w:type="dxa"/>
+          </w:tcPr>
+          <w:p>
+            <w:pPr>
+              <w:jc w:val="center"/>
+              <w:rPr>
+                <w:sz w:val="16"/>
+                <w:szCs w:val="16"/>
+              </w:rPr>
+            </w:pPr>
+            <w:r>
+              <w:rPr>
+                <w:sz w:val="16"/>
+                <w:szCs w:val="16"/>
+              </w:rPr>
+              <w:t>RNF003</w:t>
+            </w:r>
+          </w:p>
+        </w:tc>
+        <w:tc>
+          <w:tcPr>
+            <w:tcW w:w="850" w:type="dxa"/>
+          </w:tcPr>
+          <w:p>
+            <w:pPr>
+              <w:jc w:val="center"/>
+              <w:rPr>
+                <w:sz w:val="16"/>
+                <w:szCs w:val="16"/>
+              </w:rPr>
+            </w:pPr>
+            <w:r>
+              <w:rPr>
+                <w:sz w:val="16"/>
+                <w:szCs w:val="16"/>
+              </w:rPr>
+              <w:t>02/11/17</w:t>
+            </w:r>
+          </w:p>
+        </w:tc>
+        <w:tc>
+          <w:tcPr>
+            <w:tcW w:w="7512" w:type="dxa"/>
+          </w:tcPr>
+          <w:p>
+            <w:pPr>
+              <w:tabs>
+                <w:tab w:val="left" w:pos="840"/>
+              </w:tabs>
+              <w:jc w:val="both"/>
+              <w:rPr>
+                <w:sz w:val="16"/>
+                <w:szCs w:val="16"/>
+              </w:rPr>
+            </w:pPr>
+            <w:r>
+              <w:rPr>
+                <w:sz w:val="16"/>
+                <w:szCs w:val="16"/>
+              </w:rPr>
+              <w:t>Meeting whit stakeholder</w:t>
+            </w:r>
+          </w:p>
+          <w:p>
+            <w:pPr>
+              <w:pStyle w:val="Prrafodelista"/>
+              <w:numPr>
+                <w:ilvl w:val="0"/>
+                <w:numId w:val="1"/>
+              </w:numPr>
+              <w:tabs>
+                <w:tab w:val="left" w:pos="840"/>
+              </w:tabs>
+              <w:jc w:val="both"/>
+              <w:rPr>
+                <w:color w:val="538135" w:themeColor="accent6" w:themeShade="BF"/>
+                <w:sz w:val="16"/>
+                <w:szCs w:val="16"/>
+              </w:rPr>
+            </w:pPr>
+            <w:r>
+              <w:rPr>
+                <w:color w:val="538135" w:themeColor="accent6" w:themeShade="BF"/>
+                <w:sz w:val="16"/>
+                <w:szCs w:val="16"/>
+              </w:rPr>
+              <w:t xml:space="preserve">A RGB led will be used as indicator. </w:t>
+            </w:r>
+          </w:p>
+          <w:p>
+            <w:pPr>
+              <w:pStyle w:val="Prrafodelista"/>
+              <w:numPr>
+                <w:ilvl w:val="0"/>
+                <w:numId w:val="1"/>
+              </w:numPr>
+              <w:tabs>
+                <w:tab w:val="left" w:pos="840"/>
+              </w:tabs>
+              <w:jc w:val="both"/>
+              <w:rPr>
+                <w:color w:val="538135" w:themeColor="accent6" w:themeShade="BF"/>
+                <w:sz w:val="16"/>
+                <w:szCs w:val="16"/>
+              </w:rPr>
+            </w:pPr>
+            <w:r>
+              <w:rPr>
+                <w:color w:val="538135" w:themeColor="accent6" w:themeShade="BF"/>
+                <w:sz w:val="16"/>
+                <w:szCs w:val="16"/>
+              </w:rPr>
+              <w:t xml:space="preserve">The RGB led embedded in the target will be </w:t>
+            </w:r>
+            <w:bookmarkStart w:id="0" w:name="_GoBack"/>
+            <w:bookmarkEnd w:id="0"/>
+            <w:r>
+              <w:rPr>
+                <w:color w:val="538135" w:themeColor="accent6" w:themeShade="BF"/>
+                <w:sz w:val="16"/>
+                <w:szCs w:val="16"/>
+              </w:rPr>
+              <w:t>used</w:t>
+            </w:r>
+          </w:p>
+          <w:p>
+            <w:pPr>
+              <w:pStyle w:val="Prrafodelista"/>
+              <w:tabs>
+                <w:tab w:val="left" w:pos="840"/>
+              </w:tabs>
+              <w:jc w:val="both"/>
+              <w:rPr>
+                <w:color w:val="538135" w:themeColor="accent6" w:themeShade="BF"/>
+                <w:sz w:val="16"/>
+                <w:szCs w:val="16"/>
               </w:rPr>
             </w:pPr>
           </w:p>
@@ -132,7 +2013,7 @@
     </w:tbl>
     <w:p/>
     <w:sectPr>
-      <w:headerReference w:type="default" r:id="rId6"/>
+      <w:headerReference w:type="default" r:id="rId7"/>
       <w:pgSz w:w="12240" w:h="15840"/>
       <w:pgMar w:top="1440" w:right="1440" w:bottom="1440" w:left="1440" w:header="708" w:footer="708" w:gutter="0"/>
       <w:cols w:space="708"/>
@@ -219,14 +2100,6 @@
       <w:gridCol w:w="2976"/>
     </w:tblGrid>
     <w:tr>
-      <w:tblPrEx>
-        <w:tblCellMar>
-          <w:top w:w="0" w:type="dxa"/>
-          <w:left w:w="0" w:type="dxa"/>
-          <w:bottom w:w="0" w:type="dxa"/>
-          <w:right w:w="0" w:type="dxa"/>
-        </w:tblCellMar>
-      </w:tblPrEx>
       <w:trPr>
         <w:cantSplit/>
       </w:trPr>
@@ -397,14 +2270,6 @@
       </w:tc>
     </w:tr>
     <w:tr>
-      <w:tblPrEx>
-        <w:tblCellMar>
-          <w:top w:w="0" w:type="dxa"/>
-          <w:left w:w="0" w:type="dxa"/>
-          <w:bottom w:w="0" w:type="dxa"/>
-          <w:right w:w="0" w:type="dxa"/>
-        </w:tblCellMar>
-      </w:tblPrEx>
       <w:trPr>
         <w:cantSplit/>
         <w:trHeight w:val="453"/>
@@ -462,7 +2327,7 @@
               <w:color w:val="525252"/>
               <w:sz w:val="20"/>
             </w:rPr>
-            <w:t>Requirements Reviews</w:t>
+            <w:t>Requirements Review</w:t>
           </w:r>
         </w:p>
       </w:tc>
@@ -527,6 +2392,126 @@
     </w:pPr>
   </w:p>
 </w:hdr>
+</file>
+
+<file path=word/numbering.xml><?xml version="1.0" encoding="utf-8"?>
+<w:numbering xmlns:wpc="http://schemas.microsoft.com/office/word/2010/wordprocessingCanvas" xmlns:cx="http://schemas.microsoft.com/office/drawing/2014/chartex" xmlns:mc="http://schemas.openxmlformats.org/markup-compatibility/2006" xmlns:o="urn:schemas-microsoft-com:office:office" xmlns:r="http://schemas.openxmlformats.org/officeDocument/2006/relationships" xmlns:m="http://schemas.openxmlformats.org/officeDocument/2006/math" xmlns:v="urn:schemas-microsoft-com:vml" xmlns:wp14="http://schemas.microsoft.com/office/word/2010/wordprocessingDrawing" xmlns:wp="http://schemas.openxmlformats.org/drawingml/2006/wordprocessingDrawing" xmlns:w10="urn:schemas-microsoft-com:office:word" xmlns:w="http://schemas.openxmlformats.org/wordprocessingml/2006/main" xmlns:w14="http://schemas.microsoft.com/office/word/2010/wordml" xmlns:w15="http://schemas.microsoft.com/office/word/2012/wordml" xmlns:w16se="http://schemas.microsoft.com/office/word/2015/wordml/symex" xmlns:wpg="http://schemas.microsoft.com/office/word/2010/wordprocessingGroup" xmlns:wpi="http://schemas.microsoft.com/office/word/2010/wordprocessingInk" xmlns:wne="http://schemas.microsoft.com/office/word/2006/wordml" xmlns:wps="http://schemas.microsoft.com/office/word/2010/wordprocessingShape" mc:Ignorable="w14 w15 w16se wp14">
+  <w:abstractNum w:abstractNumId="0" w15:restartNumberingAfterBreak="0">
+    <w:nsid w:val="281F6C79"/>
+    <w:multiLevelType w:val="hybridMultilevel"/>
+    <w:tmpl w:val="2708D410"/>
+    <w:lvl w:ilvl="0" w:tplc="DC5C3A90">
+      <w:numFmt w:val="bullet"/>
+      <w:lvlText w:val=""/>
+      <w:lvlJc w:val="left"/>
+      <w:pPr>
+        <w:ind w:left="720" w:hanging="360"/>
+      </w:pPr>
+      <w:rPr>
+        <w:rFonts w:ascii="Symbol" w:eastAsiaTheme="minorHAnsi" w:hAnsi="Symbol" w:cstheme="minorBidi" w:hint="default"/>
+      </w:rPr>
+    </w:lvl>
+    <w:lvl w:ilvl="1" w:tplc="04090003" w:tentative="1">
+      <w:start w:val="1"/>
+      <w:numFmt w:val="bullet"/>
+      <w:lvlText w:val="o"/>
+      <w:lvlJc w:val="left"/>
+      <w:pPr>
+        <w:ind w:left="1440" w:hanging="360"/>
+      </w:pPr>
+      <w:rPr>
+        <w:rFonts w:ascii="Courier New" w:hAnsi="Courier New" w:cs="Courier New" w:hint="default"/>
+      </w:rPr>
+    </w:lvl>
+    <w:lvl w:ilvl="2" w:tplc="04090005" w:tentative="1">
+      <w:start w:val="1"/>
+      <w:numFmt w:val="bullet"/>
+      <w:lvlText w:val=""/>
+      <w:lvlJc w:val="left"/>
+      <w:pPr>
+        <w:ind w:left="2160" w:hanging="360"/>
+      </w:pPr>
+      <w:rPr>
+        <w:rFonts w:ascii="Wingdings" w:hAnsi="Wingdings" w:hint="default"/>
+      </w:rPr>
+    </w:lvl>
+    <w:lvl w:ilvl="3" w:tplc="04090001" w:tentative="1">
+      <w:start w:val="1"/>
+      <w:numFmt w:val="bullet"/>
+      <w:lvlText w:val=""/>
+      <w:lvlJc w:val="left"/>
+      <w:pPr>
+        <w:ind w:left="2880" w:hanging="360"/>
+      </w:pPr>
+      <w:rPr>
+        <w:rFonts w:ascii="Symbol" w:hAnsi="Symbol" w:hint="default"/>
+      </w:rPr>
+    </w:lvl>
+    <w:lvl w:ilvl="4" w:tplc="04090003" w:tentative="1">
+      <w:start w:val="1"/>
+      <w:numFmt w:val="bullet"/>
+      <w:lvlText w:val="o"/>
+      <w:lvlJc w:val="left"/>
+      <w:pPr>
+        <w:ind w:left="3600" w:hanging="360"/>
+      </w:pPr>
+      <w:rPr>
+        <w:rFonts w:ascii="Courier New" w:hAnsi="Courier New" w:cs="Courier New" w:hint="default"/>
+      </w:rPr>
+    </w:lvl>
+    <w:lvl w:ilvl="5" w:tplc="04090005" w:tentative="1">
+      <w:start w:val="1"/>
+      <w:numFmt w:val="bullet"/>
+      <w:lvlText w:val=""/>
+      <w:lvlJc w:val="left"/>
+      <w:pPr>
+        <w:ind w:left="4320" w:hanging="360"/>
+      </w:pPr>
+      <w:rPr>
+        <w:rFonts w:ascii="Wingdings" w:hAnsi="Wingdings" w:hint="default"/>
+      </w:rPr>
+    </w:lvl>
+    <w:lvl w:ilvl="6" w:tplc="04090001" w:tentative="1">
+      <w:start w:val="1"/>
+      <w:numFmt w:val="bullet"/>
+      <w:lvlText w:val=""/>
+      <w:lvlJc w:val="left"/>
+      <w:pPr>
+        <w:ind w:left="5040" w:hanging="360"/>
+      </w:pPr>
+      <w:rPr>
+        <w:rFonts w:ascii="Symbol" w:hAnsi="Symbol" w:hint="default"/>
+      </w:rPr>
+    </w:lvl>
+    <w:lvl w:ilvl="7" w:tplc="04090003" w:tentative="1">
+      <w:start w:val="1"/>
+      <w:numFmt w:val="bullet"/>
+      <w:lvlText w:val="o"/>
+      <w:lvlJc w:val="left"/>
+      <w:pPr>
+        <w:ind w:left="5760" w:hanging="360"/>
+      </w:pPr>
+      <w:rPr>
+        <w:rFonts w:ascii="Courier New" w:hAnsi="Courier New" w:cs="Courier New" w:hint="default"/>
+      </w:rPr>
+    </w:lvl>
+    <w:lvl w:ilvl="8" w:tplc="04090005" w:tentative="1">
+      <w:start w:val="1"/>
+      <w:numFmt w:val="bullet"/>
+      <w:lvlText w:val=""/>
+      <w:lvlJc w:val="left"/>
+      <w:pPr>
+        <w:ind w:left="6480" w:hanging="360"/>
+      </w:pPr>
+      <w:rPr>
+        <w:rFonts w:ascii="Wingdings" w:hAnsi="Wingdings" w:hint="default"/>
+      </w:rPr>
+    </w:lvl>
+  </w:abstractNum>
+  <w:num w:numId="1">
+    <w:abstractNumId w:val="0"/>
+  </w:num>
+</w:numbering>
 </file>
 
 <file path=word/styles.xml><?xml version="1.0" encoding="utf-8"?>
@@ -1013,6 +2998,17 @@
       </w:tblBorders>
     </w:tblPr>
   </w:style>
+  <w:style w:type="paragraph" w:styleId="Prrafodelista">
+    <w:name w:val="List Paragraph"/>
+    <w:basedOn w:val="Normal"/>
+    <w:uiPriority w:val="34"/>
+    <w:qFormat/>
+    <w:rsid w:val="006F2A5D"/>
+    <w:pPr>
+      <w:ind w:left="720"/>
+      <w:contextualSpacing/>
+    </w:pPr>
+  </w:style>
 </w:styles>
 </file>
 

</xml_diff>

<commit_message>
Adding version #7 V_cycle - Added: new requirements
</commit_message>
<xml_diff>
--- a/Design_Documentation/2.0 Design/RequirementsReviews.docx
+++ b/Design_Documentation/2.0 Design/RequirementsReviews.docx
@@ -17,6 +17,7 @@
         <w:tc>
           <w:tcPr>
             <w:tcW w:w="988" w:type="dxa"/>
+            <w:shd w:val="clear" w:color="auto" w:fill="FFC000"/>
           </w:tcPr>
           <w:p>
             <w:pPr>
@@ -38,6 +39,7 @@
         <w:tc>
           <w:tcPr>
             <w:tcW w:w="850" w:type="dxa"/>
+            <w:shd w:val="clear" w:color="auto" w:fill="FFC000"/>
           </w:tcPr>
           <w:p>
             <w:pPr>
@@ -59,6 +61,7 @@
         <w:tc>
           <w:tcPr>
             <w:tcW w:w="7512" w:type="dxa"/>
+            <w:shd w:val="clear" w:color="auto" w:fill="FFC000"/>
           </w:tcPr>
           <w:p>
             <w:pPr>
@@ -352,21 +355,7 @@
                 <w:sz w:val="16"/>
                 <w:szCs w:val="16"/>
               </w:rPr>
-              <w:t>The stakehold</w:t>
-            </w:r>
-            <w:r>
-              <w:rPr>
-                <w:sz w:val="16"/>
-                <w:szCs w:val="16"/>
-              </w:rPr>
-              <w:t>er didn´t give a sequence to detect the operation modes</w:t>
-            </w:r>
-            <w:r>
-              <w:rPr>
-                <w:sz w:val="16"/>
-                <w:szCs w:val="16"/>
-              </w:rPr>
-              <w:t>:</w:t>
+              <w:t>The stakeholder didn´t give a sequence to detect the operation modes:</w:t>
             </w:r>
           </w:p>
           <w:p>
@@ -1757,14 +1746,7 @@
                 <w:sz w:val="16"/>
                 <w:szCs w:val="16"/>
               </w:rPr>
-              <w:t>The stakeholder didn´t give in</w:t>
-            </w:r>
-            <w:r>
-              <w:rPr>
-                <w:sz w:val="16"/>
-                <w:szCs w:val="16"/>
-              </w:rPr>
-              <w:t>formation about the indicator´s functionality (time)</w:t>
+              <w:t>The stakeholder didn´t give information about the indicator´s functionality (time)</w:t>
             </w:r>
           </w:p>
           <w:p>
@@ -1929,7 +1911,7 @@
                 <w:sz w:val="16"/>
                 <w:szCs w:val="16"/>
               </w:rPr>
-              <w:t>Meeting whit stakeholder</w:t>
+              <w:t>The stakeholder didn´t give more information about the indicators</w:t>
             </w:r>
           </w:p>
           <w:p>
@@ -1944,18 +1926,49 @@
               </w:tabs>
               <w:jc w:val="both"/>
               <w:rPr>
-                <w:color w:val="538135" w:themeColor="accent6" w:themeShade="BF"/>
-                <w:sz w:val="16"/>
-                <w:szCs w:val="16"/>
-              </w:rPr>
-            </w:pPr>
-            <w:r>
-              <w:rPr>
-                <w:color w:val="538135" w:themeColor="accent6" w:themeShade="BF"/>
-                <w:sz w:val="16"/>
-                <w:szCs w:val="16"/>
-              </w:rPr>
-              <w:t xml:space="preserve">A RGB led will be used as indicator. </w:t>
+                <w:color w:val="FF0000"/>
+                <w:sz w:val="16"/>
+                <w:szCs w:val="16"/>
+              </w:rPr>
+            </w:pPr>
+            <w:r>
+              <w:rPr>
+                <w:color w:val="FF0000"/>
+                <w:sz w:val="16"/>
+                <w:szCs w:val="16"/>
+              </w:rPr>
+              <w:t xml:space="preserve">It´s not specified  </w:t>
+            </w:r>
+          </w:p>
+          <w:p>
+            <w:pPr>
+              <w:tabs>
+                <w:tab w:val="left" w:pos="840"/>
+              </w:tabs>
+              <w:jc w:val="both"/>
+              <w:rPr>
+                <w:sz w:val="16"/>
+                <w:szCs w:val="16"/>
+              </w:rPr>
+            </w:pPr>
+          </w:p>
+          <w:p>
+            <w:pPr>
+              <w:tabs>
+                <w:tab w:val="left" w:pos="840"/>
+              </w:tabs>
+              <w:jc w:val="both"/>
+              <w:rPr>
+                <w:sz w:val="16"/>
+                <w:szCs w:val="16"/>
+              </w:rPr>
+            </w:pPr>
+            <w:r>
+              <w:rPr>
+                <w:sz w:val="16"/>
+                <w:szCs w:val="16"/>
+              </w:rPr>
+              <w:t>Meeting whit stakeholder</w:t>
             </w:r>
           </w:p>
           <w:p>
@@ -1981,32 +1994,834 @@
                 <w:sz w:val="16"/>
                 <w:szCs w:val="16"/>
               </w:rPr>
-              <w:t xml:space="preserve">The RGB led embedded in the target will be </w:t>
+              <w:t xml:space="preserve">A RGB led will be used as indicator. </w:t>
+            </w:r>
+          </w:p>
+          <w:p>
+            <w:pPr>
+              <w:pStyle w:val="Prrafodelista"/>
+              <w:numPr>
+                <w:ilvl w:val="0"/>
+                <w:numId w:val="1"/>
+              </w:numPr>
+              <w:tabs>
+                <w:tab w:val="left" w:pos="840"/>
+              </w:tabs>
+              <w:jc w:val="both"/>
+              <w:rPr>
+                <w:color w:val="538135" w:themeColor="accent6" w:themeShade="BF"/>
+                <w:sz w:val="16"/>
+                <w:szCs w:val="16"/>
+              </w:rPr>
+            </w:pPr>
+            <w:r>
+              <w:rPr>
+                <w:color w:val="538135" w:themeColor="accent6" w:themeShade="BF"/>
+                <w:sz w:val="16"/>
+                <w:szCs w:val="16"/>
+              </w:rPr>
+              <w:t>The RGB led embedded in the target will be used</w:t>
+            </w:r>
+          </w:p>
+          <w:p>
+            <w:pPr>
+              <w:pStyle w:val="Prrafodelista"/>
+              <w:tabs>
+                <w:tab w:val="left" w:pos="840"/>
+              </w:tabs>
+              <w:jc w:val="both"/>
+              <w:rPr>
+                <w:color w:val="538135" w:themeColor="accent6" w:themeShade="BF"/>
+                <w:sz w:val="16"/>
+                <w:szCs w:val="16"/>
+              </w:rPr>
+            </w:pPr>
+          </w:p>
+        </w:tc>
+      </w:tr>
+    </w:tbl>
+    <w:p/>
+    <w:p/>
+    <w:p/>
+    <w:tbl>
+      <w:tblPr>
+        <w:tblStyle w:val="Tablaconcuadrcula"/>
+        <w:tblW w:w="0" w:type="auto"/>
+        <w:tblLook w:val="04A0" w:firstRow="1" w:lastRow="0" w:firstColumn="1" w:lastColumn="0" w:noHBand="0" w:noVBand="1"/>
+      </w:tblPr>
+      <w:tblGrid>
+        <w:gridCol w:w="988"/>
+        <w:gridCol w:w="850"/>
+        <w:gridCol w:w="7512"/>
+      </w:tblGrid>
+      <w:tr>
+        <w:tc>
+          <w:tcPr>
+            <w:tcW w:w="988" w:type="dxa"/>
+            <w:shd w:val="clear" w:color="auto" w:fill="FFC000"/>
+          </w:tcPr>
+          <w:p>
+            <w:pPr>
+              <w:jc w:val="center"/>
+              <w:rPr>
+                <w:sz w:val="18"/>
+                <w:szCs w:val="18"/>
+              </w:rPr>
+            </w:pPr>
+            <w:r>
+              <w:rPr>
+                <w:sz w:val="18"/>
+                <w:szCs w:val="18"/>
+              </w:rPr>
+              <w:t>ID</w:t>
+            </w:r>
+          </w:p>
+        </w:tc>
+        <w:tc>
+          <w:tcPr>
+            <w:tcW w:w="850" w:type="dxa"/>
+            <w:shd w:val="clear" w:color="auto" w:fill="FFC000"/>
+          </w:tcPr>
+          <w:p>
+            <w:pPr>
+              <w:jc w:val="center"/>
+              <w:rPr>
+                <w:sz w:val="18"/>
+                <w:szCs w:val="18"/>
+              </w:rPr>
+            </w:pPr>
+            <w:r>
+              <w:rPr>
+                <w:sz w:val="18"/>
+                <w:szCs w:val="18"/>
+              </w:rPr>
+              <w:t>Date</w:t>
+            </w:r>
+          </w:p>
+        </w:tc>
+        <w:tc>
+          <w:tcPr>
+            <w:tcW w:w="7512" w:type="dxa"/>
+            <w:shd w:val="clear" w:color="auto" w:fill="FFC000"/>
+          </w:tcPr>
+          <w:p>
+            <w:pPr>
+              <w:tabs>
+                <w:tab w:val="left" w:pos="840"/>
+              </w:tabs>
+              <w:jc w:val="center"/>
+              <w:rPr>
+                <w:sz w:val="18"/>
+                <w:szCs w:val="18"/>
+              </w:rPr>
+            </w:pPr>
+            <w:r>
+              <w:rPr>
+                <w:sz w:val="18"/>
+                <w:szCs w:val="18"/>
+              </w:rPr>
+              <w:t>Information</w:t>
+            </w:r>
+          </w:p>
+        </w:tc>
+      </w:tr>
+      <w:tr>
+        <w:tc>
+          <w:tcPr>
+            <w:tcW w:w="988" w:type="dxa"/>
+          </w:tcPr>
+          <w:p>
+            <w:pPr>
+              <w:jc w:val="center"/>
+              <w:rPr>
+                <w:sz w:val="16"/>
+                <w:szCs w:val="16"/>
+              </w:rPr>
+            </w:pPr>
+            <w:r>
+              <w:rPr>
+                <w:sz w:val="16"/>
+                <w:szCs w:val="16"/>
+              </w:rPr>
+              <w:t>RNF013</w:t>
+            </w:r>
+          </w:p>
+        </w:tc>
+        <w:tc>
+          <w:tcPr>
+            <w:tcW w:w="850" w:type="dxa"/>
+          </w:tcPr>
+          <w:p>
+            <w:pPr>
+              <w:jc w:val="center"/>
+              <w:rPr>
+                <w:sz w:val="16"/>
+                <w:szCs w:val="16"/>
+              </w:rPr>
+            </w:pPr>
+            <w:r>
+              <w:rPr>
+                <w:sz w:val="16"/>
+                <w:szCs w:val="16"/>
+              </w:rPr>
+              <w:t>03</w:t>
+            </w:r>
+            <w:r>
+              <w:rPr>
+                <w:sz w:val="16"/>
+                <w:szCs w:val="16"/>
+              </w:rPr>
+              <w:t>/11/17</w:t>
+            </w:r>
+          </w:p>
+        </w:tc>
+        <w:tc>
+          <w:tcPr>
+            <w:tcW w:w="7512" w:type="dxa"/>
+          </w:tcPr>
+          <w:p>
+            <w:pPr>
+              <w:tabs>
+                <w:tab w:val="left" w:pos="840"/>
+              </w:tabs>
+              <w:jc w:val="both"/>
+              <w:rPr>
+                <w:sz w:val="16"/>
+                <w:szCs w:val="16"/>
+              </w:rPr>
+            </w:pPr>
+            <w:r>
+              <w:rPr>
+                <w:sz w:val="16"/>
+                <w:szCs w:val="16"/>
+              </w:rPr>
+              <w:t>The stakehold</w:t>
+            </w:r>
+            <w:r>
+              <w:rPr>
+                <w:sz w:val="16"/>
+                <w:szCs w:val="16"/>
+              </w:rPr>
+              <w:t>er didn´t specific about a stop functionality</w:t>
+            </w:r>
+            <w:r>
+              <w:rPr>
+                <w:sz w:val="16"/>
+                <w:szCs w:val="16"/>
+              </w:rPr>
+              <w:t>:</w:t>
+            </w:r>
+          </w:p>
+          <w:p>
+            <w:pPr>
+              <w:pStyle w:val="Prrafodelista"/>
+              <w:numPr>
+                <w:ilvl w:val="0"/>
+                <w:numId w:val="1"/>
+              </w:numPr>
+              <w:tabs>
+                <w:tab w:val="left" w:pos="840"/>
+              </w:tabs>
+              <w:jc w:val="both"/>
+              <w:rPr>
+                <w:color w:val="FF0000"/>
+                <w:sz w:val="16"/>
+                <w:szCs w:val="16"/>
+              </w:rPr>
+            </w:pPr>
+            <w:r>
+              <w:rPr>
+                <w:color w:val="FF0000"/>
+                <w:sz w:val="16"/>
+                <w:szCs w:val="16"/>
+              </w:rPr>
+              <w:t>It´s not specified</w:t>
+            </w:r>
+          </w:p>
+          <w:p>
+            <w:pPr>
+              <w:tabs>
+                <w:tab w:val="left" w:pos="840"/>
+              </w:tabs>
+              <w:jc w:val="both"/>
+              <w:rPr>
+                <w:sz w:val="16"/>
+                <w:szCs w:val="16"/>
+              </w:rPr>
+            </w:pPr>
+            <w:r>
+              <w:rPr>
+                <w:sz w:val="16"/>
+                <w:szCs w:val="16"/>
+              </w:rPr>
+              <w:t>Meeting whit stakeholder</w:t>
+            </w:r>
+          </w:p>
+          <w:p>
+            <w:pPr>
+              <w:pStyle w:val="Prrafodelista"/>
+              <w:numPr>
+                <w:ilvl w:val="0"/>
+                <w:numId w:val="1"/>
+              </w:numPr>
+              <w:tabs>
+                <w:tab w:val="left" w:pos="840"/>
+              </w:tabs>
+              <w:jc w:val="both"/>
+              <w:rPr>
+                <w:color w:val="538135" w:themeColor="accent6" w:themeShade="BF"/>
+                <w:sz w:val="16"/>
+                <w:szCs w:val="16"/>
+              </w:rPr>
+            </w:pPr>
+            <w:r>
+              <w:rPr>
+                <w:color w:val="538135" w:themeColor="accent6" w:themeShade="BF"/>
+                <w:sz w:val="16"/>
+                <w:szCs w:val="16"/>
+              </w:rPr>
+              <w:t>T</w:t>
+            </w:r>
+            <w:r>
+              <w:rPr>
+                <w:color w:val="538135" w:themeColor="accent6" w:themeShade="BF"/>
+                <w:sz w:val="16"/>
+                <w:szCs w:val="16"/>
+              </w:rPr>
+              <w:t>here is not going to be a stop functionality</w:t>
+            </w:r>
+          </w:p>
+          <w:p>
+            <w:pPr>
+              <w:pStyle w:val="Prrafodelista"/>
+              <w:numPr>
+                <w:ilvl w:val="0"/>
+                <w:numId w:val="1"/>
+              </w:numPr>
+              <w:tabs>
+                <w:tab w:val="left" w:pos="840"/>
+              </w:tabs>
+              <w:jc w:val="both"/>
+              <w:rPr>
+                <w:color w:val="538135" w:themeColor="accent6" w:themeShade="BF"/>
+                <w:sz w:val="16"/>
+                <w:szCs w:val="16"/>
+              </w:rPr>
+            </w:pPr>
+            <w:r>
+              <w:rPr>
+                <w:color w:val="538135" w:themeColor="accent6" w:themeShade="BF"/>
+                <w:sz w:val="16"/>
+                <w:szCs w:val="16"/>
+              </w:rPr>
+              <w:t xml:space="preserve">In semiautomatic mode (upward or downward) </w:t>
+            </w:r>
+            <w:r>
+              <w:rPr>
+                <w:color w:val="538135" w:themeColor="accent6" w:themeShade="BF"/>
+                <w:sz w:val="16"/>
+                <w:szCs w:val="16"/>
+              </w:rPr>
+              <w:t>The user can stop the movement</w:t>
+            </w:r>
+            <w:r>
+              <w:rPr>
+                <w:color w:val="538135" w:themeColor="accent6" w:themeShade="BF"/>
+                <w:sz w:val="16"/>
+                <w:szCs w:val="16"/>
+              </w:rPr>
+              <w:t xml:space="preserve"> </w:t>
+            </w:r>
+          </w:p>
+          <w:p>
+            <w:pPr>
+              <w:tabs>
+                <w:tab w:val="left" w:pos="840"/>
+              </w:tabs>
+              <w:jc w:val="both"/>
+              <w:rPr>
+                <w:sz w:val="16"/>
+                <w:szCs w:val="16"/>
+              </w:rPr>
+            </w:pPr>
+          </w:p>
+        </w:tc>
+      </w:tr>
+      <w:tr>
+        <w:tc>
+          <w:tcPr>
+            <w:tcW w:w="988" w:type="dxa"/>
+          </w:tcPr>
+          <w:p>
+            <w:pPr>
+              <w:jc w:val="center"/>
+              <w:rPr>
+                <w:sz w:val="16"/>
+                <w:szCs w:val="16"/>
+              </w:rPr>
+            </w:pPr>
+            <w:r>
+              <w:rPr>
+                <w:sz w:val="16"/>
+                <w:szCs w:val="16"/>
+              </w:rPr>
+              <w:t>RF018</w:t>
+            </w:r>
+          </w:p>
+        </w:tc>
+        <w:tc>
+          <w:tcPr>
+            <w:tcW w:w="850" w:type="dxa"/>
+          </w:tcPr>
+          <w:p>
+            <w:pPr>
+              <w:jc w:val="center"/>
+              <w:rPr>
+                <w:sz w:val="16"/>
+                <w:szCs w:val="16"/>
+              </w:rPr>
+            </w:pPr>
+            <w:r>
+              <w:rPr>
+                <w:sz w:val="16"/>
+                <w:szCs w:val="16"/>
+              </w:rPr>
+              <w:t>03</w:t>
+            </w:r>
+            <w:r>
+              <w:rPr>
+                <w:sz w:val="16"/>
+                <w:szCs w:val="16"/>
+              </w:rPr>
+              <w:t>/11/17</w:t>
+            </w:r>
+          </w:p>
+        </w:tc>
+        <w:tc>
+          <w:tcPr>
+            <w:tcW w:w="7512" w:type="dxa"/>
+          </w:tcPr>
+          <w:p>
+            <w:pPr>
+              <w:tabs>
+                <w:tab w:val="left" w:pos="840"/>
+              </w:tabs>
+              <w:jc w:val="both"/>
+              <w:rPr>
+                <w:sz w:val="16"/>
+                <w:szCs w:val="16"/>
+              </w:rPr>
+            </w:pPr>
+            <w:r>
+              <w:rPr>
+                <w:sz w:val="16"/>
+                <w:szCs w:val="16"/>
+              </w:rPr>
+              <w:t>The stakeholder didn´t spe</w:t>
+            </w:r>
+            <w:r>
+              <w:rPr>
+                <w:sz w:val="16"/>
+                <w:szCs w:val="16"/>
+              </w:rPr>
+              <w:t xml:space="preserve">cific about </w:t>
+            </w:r>
+            <w:r>
+              <w:rPr>
+                <w:sz w:val="16"/>
+                <w:szCs w:val="16"/>
+              </w:rPr>
+              <w:t xml:space="preserve">total time for </w:t>
+            </w:r>
+            <w:proofErr w:type="spellStart"/>
+            <w:r>
+              <w:rPr>
+                <w:sz w:val="16"/>
+                <w:szCs w:val="16"/>
+              </w:rPr>
+              <w:t>ledBar's</w:t>
+            </w:r>
+            <w:proofErr w:type="spellEnd"/>
+            <w:r>
+              <w:rPr>
+                <w:sz w:val="16"/>
+                <w:szCs w:val="16"/>
+              </w:rPr>
+              <w:t xml:space="preserve"> first state transition</w:t>
+            </w:r>
+            <w:r>
+              <w:rPr>
+                <w:sz w:val="16"/>
+                <w:szCs w:val="16"/>
+              </w:rPr>
+              <w:t xml:space="preserve"> </w:t>
+            </w:r>
+          </w:p>
+          <w:p>
+            <w:pPr>
+              <w:pStyle w:val="Prrafodelista"/>
+              <w:numPr>
+                <w:ilvl w:val="0"/>
+                <w:numId w:val="1"/>
+              </w:numPr>
+              <w:tabs>
+                <w:tab w:val="left" w:pos="840"/>
+              </w:tabs>
+              <w:jc w:val="both"/>
+              <w:rPr>
+                <w:color w:val="FF0000"/>
+                <w:sz w:val="16"/>
+                <w:szCs w:val="16"/>
+              </w:rPr>
+            </w:pPr>
+            <w:r>
+              <w:rPr>
+                <w:color w:val="FF0000"/>
+                <w:sz w:val="16"/>
+                <w:szCs w:val="16"/>
+              </w:rPr>
+              <w:t>It´s not specified</w:t>
+            </w:r>
+          </w:p>
+          <w:p>
+            <w:pPr>
+              <w:tabs>
+                <w:tab w:val="left" w:pos="840"/>
+              </w:tabs>
+              <w:jc w:val="both"/>
+              <w:rPr>
+                <w:sz w:val="16"/>
+                <w:szCs w:val="16"/>
+              </w:rPr>
+            </w:pPr>
+            <w:r>
+              <w:rPr>
+                <w:sz w:val="16"/>
+                <w:szCs w:val="16"/>
+              </w:rPr>
+              <w:t>Meeting whit stakeholder</w:t>
+            </w:r>
+          </w:p>
+          <w:p>
+            <w:pPr>
+              <w:pStyle w:val="Prrafodelista"/>
+              <w:numPr>
+                <w:ilvl w:val="0"/>
+                <w:numId w:val="1"/>
+              </w:numPr>
+              <w:tabs>
+                <w:tab w:val="left" w:pos="840"/>
+              </w:tabs>
+              <w:jc w:val="both"/>
+              <w:rPr>
+                <w:color w:val="538135" w:themeColor="accent6" w:themeShade="BF"/>
+                <w:sz w:val="16"/>
+                <w:szCs w:val="16"/>
+              </w:rPr>
+            </w:pPr>
+            <w:r>
+              <w:rPr>
+                <w:color w:val="538135" w:themeColor="accent6" w:themeShade="BF"/>
+                <w:sz w:val="16"/>
+                <w:szCs w:val="16"/>
+              </w:rPr>
+              <w:t xml:space="preserve">The </w:t>
+            </w:r>
+            <w:r>
+              <w:rPr>
+                <w:color w:val="538135" w:themeColor="accent6" w:themeShade="BF"/>
+                <w:sz w:val="16"/>
+                <w:szCs w:val="16"/>
+              </w:rPr>
+              <w:t>time to validate semiautomatic mode</w:t>
+            </w:r>
+            <w:r>
+              <w:rPr>
+                <w:color w:val="538135" w:themeColor="accent6" w:themeShade="BF"/>
+                <w:sz w:val="16"/>
+                <w:szCs w:val="16"/>
+              </w:rPr>
+              <w:t xml:space="preserve"> has to be considered </w:t>
+            </w:r>
+            <w:r>
+              <w:rPr>
+                <w:color w:val="538135" w:themeColor="accent6" w:themeShade="BF"/>
+                <w:sz w:val="16"/>
+                <w:szCs w:val="16"/>
+              </w:rPr>
+              <w:t>(&gt;500ms)</w:t>
+            </w:r>
+          </w:p>
+          <w:p>
+            <w:pPr>
+              <w:pStyle w:val="Prrafodelista"/>
+              <w:numPr>
+                <w:ilvl w:val="0"/>
+                <w:numId w:val="1"/>
+              </w:numPr>
+              <w:tabs>
+                <w:tab w:val="left" w:pos="840"/>
+              </w:tabs>
+              <w:jc w:val="both"/>
+              <w:rPr>
+                <w:color w:val="538135" w:themeColor="accent6" w:themeShade="BF"/>
+                <w:sz w:val="16"/>
+                <w:szCs w:val="16"/>
+              </w:rPr>
+            </w:pPr>
+            <w:r>
+              <w:rPr>
+                <w:color w:val="538135" w:themeColor="accent6" w:themeShade="BF"/>
+                <w:sz w:val="16"/>
+                <w:szCs w:val="16"/>
+              </w:rPr>
+              <w:t>The</w:t>
+            </w:r>
+            <w:r>
+              <w:rPr>
+                <w:color w:val="538135" w:themeColor="accent6" w:themeShade="BF"/>
+                <w:sz w:val="16"/>
+                <w:szCs w:val="16"/>
+              </w:rPr>
+              <w:t xml:space="preserve"> time between each transition has to be considered (400 ms)</w:t>
+            </w:r>
+          </w:p>
+          <w:p>
+            <w:pPr>
+              <w:pStyle w:val="Prrafodelista"/>
+              <w:numPr>
+                <w:ilvl w:val="0"/>
+                <w:numId w:val="1"/>
+              </w:numPr>
+              <w:tabs>
+                <w:tab w:val="left" w:pos="840"/>
+              </w:tabs>
+              <w:jc w:val="both"/>
+              <w:rPr>
+                <w:color w:val="538135" w:themeColor="accent6" w:themeShade="BF"/>
+                <w:sz w:val="16"/>
+                <w:szCs w:val="16"/>
+              </w:rPr>
+            </w:pPr>
+            <w:r>
+              <w:rPr>
+                <w:color w:val="538135" w:themeColor="accent6" w:themeShade="BF"/>
+                <w:sz w:val="16"/>
+                <w:szCs w:val="16"/>
+              </w:rPr>
+              <w:t>Considering the times: F</w:t>
+            </w:r>
+            <w:r>
+              <w:rPr>
+                <w:color w:val="538135" w:themeColor="accent6" w:themeShade="BF"/>
+                <w:sz w:val="16"/>
+                <w:szCs w:val="16"/>
+              </w:rPr>
+              <w:t xml:space="preserve">or </w:t>
+            </w:r>
+            <w:proofErr w:type="spellStart"/>
+            <w:r>
+              <w:rPr>
+                <w:color w:val="538135" w:themeColor="accent6" w:themeShade="BF"/>
+                <w:sz w:val="16"/>
+                <w:szCs w:val="16"/>
+              </w:rPr>
+              <w:t>ledBar's</w:t>
+            </w:r>
+            <w:proofErr w:type="spellEnd"/>
+            <w:r>
+              <w:rPr>
+                <w:color w:val="538135" w:themeColor="accent6" w:themeShade="BF"/>
+                <w:sz w:val="16"/>
+                <w:szCs w:val="16"/>
+              </w:rPr>
+              <w:t xml:space="preserve"> first state transition </w:t>
+            </w:r>
+            <w:r>
+              <w:rPr>
+                <w:color w:val="538135" w:themeColor="accent6" w:themeShade="BF"/>
+                <w:sz w:val="16"/>
+                <w:szCs w:val="16"/>
+              </w:rPr>
+              <w:t>=</w:t>
+            </w:r>
+            <w:r>
+              <w:rPr>
+                <w:color w:val="538135" w:themeColor="accent6" w:themeShade="BF"/>
+                <w:sz w:val="16"/>
+                <w:szCs w:val="16"/>
+              </w:rPr>
+              <w:t>500 ms + 400 ms = 900 ms</w:t>
+            </w:r>
+          </w:p>
+        </w:tc>
+      </w:tr>
+      <w:tr>
+        <w:tc>
+          <w:tcPr>
+            <w:tcW w:w="988" w:type="dxa"/>
+          </w:tcPr>
+          <w:p>
+            <w:pPr>
+              <w:jc w:val="center"/>
+              <w:rPr>
+                <w:sz w:val="16"/>
+                <w:szCs w:val="16"/>
+              </w:rPr>
+            </w:pPr>
+            <w:r>
+              <w:rPr>
+                <w:sz w:val="16"/>
+                <w:szCs w:val="16"/>
+              </w:rPr>
+              <w:t>RF019</w:t>
+            </w:r>
+          </w:p>
+        </w:tc>
+        <w:tc>
+          <w:tcPr>
+            <w:tcW w:w="850" w:type="dxa"/>
+          </w:tcPr>
+          <w:p>
+            <w:pPr>
+              <w:jc w:val="center"/>
+              <w:rPr>
+                <w:sz w:val="16"/>
+                <w:szCs w:val="16"/>
+              </w:rPr>
+            </w:pPr>
+            <w:r>
+              <w:rPr>
+                <w:sz w:val="16"/>
+                <w:szCs w:val="16"/>
+              </w:rPr>
+              <w:t>03</w:t>
+            </w:r>
+            <w:r>
+              <w:rPr>
+                <w:sz w:val="16"/>
+                <w:szCs w:val="16"/>
+              </w:rPr>
+              <w:t>/11/17</w:t>
+            </w:r>
+          </w:p>
+        </w:tc>
+        <w:tc>
+          <w:tcPr>
+            <w:tcW w:w="7512" w:type="dxa"/>
+          </w:tcPr>
+          <w:p>
+            <w:pPr>
+              <w:tabs>
+                <w:tab w:val="left" w:pos="840"/>
+              </w:tabs>
+              <w:jc w:val="both"/>
+              <w:rPr>
+                <w:sz w:val="16"/>
+                <w:szCs w:val="16"/>
+              </w:rPr>
+            </w:pPr>
+            <w:r>
+              <w:rPr>
+                <w:sz w:val="16"/>
+                <w:szCs w:val="16"/>
+              </w:rPr>
+              <w:t>The stakeholder didn´t spe</w:t>
+            </w:r>
+            <w:r>
+              <w:rPr>
+                <w:sz w:val="16"/>
+                <w:szCs w:val="16"/>
+              </w:rPr>
+              <w:t>cific</w:t>
+            </w:r>
+            <w:r>
+              <w:rPr>
+                <w:sz w:val="16"/>
+                <w:szCs w:val="16"/>
+              </w:rPr>
+              <w:t xml:space="preserve"> about</w:t>
+            </w:r>
+            <w:r>
+              <w:rPr>
+                <w:sz w:val="16"/>
+                <w:szCs w:val="16"/>
+              </w:rPr>
+              <w:t xml:space="preserve"> functionality of the indicators when anti pinch works</w:t>
+            </w:r>
+          </w:p>
+          <w:p>
+            <w:pPr>
+              <w:pStyle w:val="Prrafodelista"/>
+              <w:numPr>
+                <w:ilvl w:val="0"/>
+                <w:numId w:val="1"/>
+              </w:numPr>
+              <w:tabs>
+                <w:tab w:val="left" w:pos="840"/>
+              </w:tabs>
+              <w:jc w:val="both"/>
+              <w:rPr>
+                <w:color w:val="FF0000"/>
+                <w:sz w:val="16"/>
+                <w:szCs w:val="16"/>
+              </w:rPr>
+            </w:pPr>
+            <w:r>
+              <w:rPr>
+                <w:color w:val="FF0000"/>
+                <w:sz w:val="16"/>
+                <w:szCs w:val="16"/>
+              </w:rPr>
+              <w:t>It´s not specified</w:t>
+            </w:r>
+          </w:p>
+          <w:p>
+            <w:pPr>
+              <w:tabs>
+                <w:tab w:val="left" w:pos="840"/>
+              </w:tabs>
+              <w:jc w:val="both"/>
+              <w:rPr>
+                <w:sz w:val="16"/>
+                <w:szCs w:val="16"/>
+              </w:rPr>
+            </w:pPr>
+            <w:r>
+              <w:rPr>
+                <w:sz w:val="16"/>
+                <w:szCs w:val="16"/>
+              </w:rPr>
+              <w:t>Meeting whit stakeholder</w:t>
+            </w:r>
+          </w:p>
+          <w:p>
+            <w:pPr>
+              <w:pStyle w:val="Prrafodelista"/>
+              <w:numPr>
+                <w:ilvl w:val="0"/>
+                <w:numId w:val="1"/>
+              </w:numPr>
+              <w:tabs>
+                <w:tab w:val="left" w:pos="840"/>
+              </w:tabs>
+              <w:jc w:val="both"/>
+              <w:rPr>
+                <w:color w:val="538135" w:themeColor="accent6" w:themeShade="BF"/>
+                <w:sz w:val="16"/>
+                <w:szCs w:val="16"/>
+              </w:rPr>
+            </w:pPr>
+            <w:r>
+              <w:rPr>
+                <w:color w:val="538135" w:themeColor="accent6" w:themeShade="BF"/>
+                <w:sz w:val="16"/>
+                <w:szCs w:val="16"/>
+              </w:rPr>
+              <w:t>When anti pinch works the down indicator has be turn on</w:t>
             </w:r>
             <w:bookmarkStart w:id="0" w:name="_GoBack"/>
             <w:bookmarkEnd w:id="0"/>
-            <w:r>
-              <w:rPr>
-                <w:color w:val="538135" w:themeColor="accent6" w:themeShade="BF"/>
-                <w:sz w:val="16"/>
-                <w:szCs w:val="16"/>
-              </w:rPr>
-              <w:t>used</w:t>
-            </w:r>
-          </w:p>
-          <w:p>
-            <w:pPr>
-              <w:pStyle w:val="Prrafodelista"/>
-              <w:tabs>
-                <w:tab w:val="left" w:pos="840"/>
-              </w:tabs>
-              <w:jc w:val="both"/>
-              <w:rPr>
-                <w:color w:val="538135" w:themeColor="accent6" w:themeShade="BF"/>
-                <w:sz w:val="16"/>
-                <w:szCs w:val="16"/>
-              </w:rPr>
-            </w:pPr>
           </w:p>
         </w:tc>
       </w:tr>

</xml_diff>

<commit_message>
Requirements added, Document editing DSD
</commit_message>
<xml_diff>
--- a/Design_Documentation/2.0 Design/RequirementsReviews.docx
+++ b/Design_Documentation/2.0 Design/RequirementsReviews.docx
@@ -1,10 +1,10 @@
 
 <file path=word/document.xml><?xml version="1.0" encoding="utf-8"?>
-<w:document xmlns:wpc="http://schemas.microsoft.com/office/word/2010/wordprocessingCanvas" xmlns:cx="http://schemas.microsoft.com/office/drawing/2014/chartex" xmlns:mc="http://schemas.openxmlformats.org/markup-compatibility/2006" xmlns:o="urn:schemas-microsoft-com:office:office" xmlns:r="http://schemas.openxmlformats.org/officeDocument/2006/relationships" xmlns:m="http://schemas.openxmlformats.org/officeDocument/2006/math" xmlns:v="urn:schemas-microsoft-com:vml" xmlns:wp14="http://schemas.microsoft.com/office/word/2010/wordprocessingDrawing" xmlns:wp="http://schemas.openxmlformats.org/drawingml/2006/wordprocessingDrawing" xmlns:w10="urn:schemas-microsoft-com:office:word" xmlns:w="http://schemas.openxmlformats.org/wordprocessingml/2006/main" xmlns:w14="http://schemas.microsoft.com/office/word/2010/wordml" xmlns:w15="http://schemas.microsoft.com/office/word/2012/wordml" xmlns:w16se="http://schemas.microsoft.com/office/word/2015/wordml/symex" xmlns:wpg="http://schemas.microsoft.com/office/word/2010/wordprocessingGroup" xmlns:wpi="http://schemas.microsoft.com/office/word/2010/wordprocessingInk" xmlns:wne="http://schemas.microsoft.com/office/word/2006/wordml" xmlns:wps="http://schemas.microsoft.com/office/word/2010/wordprocessingShape" mc:Ignorable="w14 w15 w16se wp14">
+<w:document xmlns:wpc="http://schemas.microsoft.com/office/word/2010/wordprocessingCanvas" xmlns:mc="http://schemas.openxmlformats.org/markup-compatibility/2006" xmlns:o="urn:schemas-microsoft-com:office:office" xmlns:r="http://schemas.openxmlformats.org/officeDocument/2006/relationships" xmlns:m="http://schemas.openxmlformats.org/officeDocument/2006/math" xmlns:v="urn:schemas-microsoft-com:vml" xmlns:wp14="http://schemas.microsoft.com/office/word/2010/wordprocessingDrawing" xmlns:wp="http://schemas.openxmlformats.org/drawingml/2006/wordprocessingDrawing" xmlns:w10="urn:schemas-microsoft-com:office:word" xmlns:w="http://schemas.openxmlformats.org/wordprocessingml/2006/main" xmlns:w14="http://schemas.microsoft.com/office/word/2010/wordml" xmlns:w15="http://schemas.microsoft.com/office/word/2012/wordml" xmlns:wpg="http://schemas.microsoft.com/office/word/2010/wordprocessingGroup" xmlns:wpi="http://schemas.microsoft.com/office/word/2010/wordprocessingInk" xmlns:wne="http://schemas.microsoft.com/office/word/2006/wordml" xmlns:wps="http://schemas.microsoft.com/office/word/2010/wordprocessingShape" mc:Ignorable="w14 w15 wp14">
   <w:body>
     <w:tbl>
       <w:tblPr>
-        <w:tblStyle w:val="Tablaconcuadrcula"/>
+        <w:tblStyle w:val="TableGrid"/>
         <w:tblW w:w="0" w:type="auto"/>
         <w:tblLook w:val="04A0" w:firstRow="1" w:lastRow="0" w:firstColumn="1" w:lastColumn="0" w:noHBand="0" w:noVBand="1"/>
       </w:tblPr>
@@ -159,7 +159,7 @@
           </w:p>
           <w:p>
             <w:pPr>
-              <w:pStyle w:val="Prrafodelista"/>
+              <w:pStyle w:val="ListParagraph"/>
               <w:numPr>
                 <w:ilvl w:val="0"/>
                 <w:numId w:val="1"/>
@@ -212,7 +212,7 @@
           </w:p>
           <w:p>
             <w:pPr>
-              <w:pStyle w:val="Prrafodelista"/>
+              <w:pStyle w:val="ListParagraph"/>
               <w:numPr>
                 <w:ilvl w:val="0"/>
                 <w:numId w:val="1"/>
@@ -257,25 +257,15 @@
                 <w:sz w:val="16"/>
                 <w:szCs w:val="16"/>
               </w:rPr>
-              <w:t xml:space="preserve">[ 0 ms - 10 </w:t>
-            </w:r>
-            <w:proofErr w:type="gramStart"/>
-            <w:r>
-              <w:rPr>
-                <w:color w:val="538135" w:themeColor="accent6" w:themeShade="BF"/>
-                <w:sz w:val="16"/>
-                <w:szCs w:val="16"/>
-              </w:rPr>
-              <w:t>ms ]</w:t>
-            </w:r>
-            <w:proofErr w:type="gramEnd"/>
-            <w:r>
-              <w:rPr>
-                <w:color w:val="538135" w:themeColor="accent6" w:themeShade="BF"/>
-                <w:sz w:val="16"/>
-                <w:szCs w:val="16"/>
-              </w:rPr>
-              <w:t xml:space="preserve">  </w:t>
+              <w:t>[ 0 ms - 9</w:t>
+            </w:r>
+            <w:r>
+              <w:rPr>
+                <w:color w:val="538135" w:themeColor="accent6" w:themeShade="BF"/>
+                <w:sz w:val="16"/>
+                <w:szCs w:val="16"/>
+              </w:rPr>
+              <w:t xml:space="preserve"> ms ]  </w:t>
             </w:r>
           </w:p>
           <w:p>
@@ -360,7 +350,7 @@
           </w:p>
           <w:p>
             <w:pPr>
-              <w:pStyle w:val="Prrafodelista"/>
+              <w:pStyle w:val="ListParagraph"/>
               <w:numPr>
                 <w:ilvl w:val="0"/>
                 <w:numId w:val="1"/>
@@ -405,7 +395,7 @@
           </w:p>
           <w:p>
             <w:pPr>
-              <w:pStyle w:val="Prrafodelista"/>
+              <w:pStyle w:val="ListParagraph"/>
               <w:numPr>
                 <w:ilvl w:val="0"/>
                 <w:numId w:val="1"/>
@@ -431,7 +421,7 @@
           </w:p>
           <w:p>
             <w:pPr>
-              <w:pStyle w:val="Prrafodelista"/>
+              <w:pStyle w:val="ListParagraph"/>
               <w:numPr>
                 <w:ilvl w:val="0"/>
                 <w:numId w:val="1"/>
@@ -452,25 +442,7 @@
                 <w:sz w:val="16"/>
                 <w:szCs w:val="16"/>
               </w:rPr>
-              <w:t xml:space="preserve">This 10 </w:t>
-            </w:r>
-            <w:proofErr w:type="gramStart"/>
-            <w:r>
-              <w:rPr>
-                <w:color w:val="538135" w:themeColor="accent6" w:themeShade="BF"/>
-                <w:sz w:val="16"/>
-                <w:szCs w:val="16"/>
-              </w:rPr>
-              <w:t>ms  are</w:t>
-            </w:r>
-            <w:proofErr w:type="gramEnd"/>
-            <w:r>
-              <w:rPr>
-                <w:color w:val="538135" w:themeColor="accent6" w:themeShade="BF"/>
-                <w:sz w:val="16"/>
-                <w:szCs w:val="16"/>
-              </w:rPr>
-              <w:t xml:space="preserve">  considered to the second validation</w:t>
+              <w:t>This 10 ms  are  considered to the second validation</w:t>
             </w:r>
           </w:p>
           <w:p>
@@ -569,7 +541,7 @@
           </w:p>
           <w:p>
             <w:pPr>
-              <w:pStyle w:val="Prrafodelista"/>
+              <w:pStyle w:val="ListParagraph"/>
               <w:numPr>
                 <w:ilvl w:val="0"/>
                 <w:numId w:val="1"/>
@@ -614,7 +586,7 @@
           </w:p>
           <w:p>
             <w:pPr>
-              <w:pStyle w:val="Prrafodelista"/>
+              <w:pStyle w:val="ListParagraph"/>
               <w:numPr>
                 <w:ilvl w:val="0"/>
                 <w:numId w:val="1"/>
@@ -682,7 +654,7 @@
           </w:p>
           <w:p>
             <w:pPr>
-              <w:pStyle w:val="Prrafodelista"/>
+              <w:pStyle w:val="ListParagraph"/>
               <w:numPr>
                 <w:ilvl w:val="0"/>
                 <w:numId w:val="1"/>
@@ -711,42 +683,24 @@
                 <w:sz w:val="16"/>
                 <w:szCs w:val="16"/>
               </w:rPr>
+              <w:t xml:space="preserve"> press a button the system</w:t>
+            </w:r>
+            <w:r>
+              <w:rPr>
+                <w:color w:val="538135" w:themeColor="accent6" w:themeShade="BF"/>
+                <w:sz w:val="16"/>
+                <w:szCs w:val="16"/>
+              </w:rPr>
+              <w:t xml:space="preserve"> will</w:t>
+            </w:r>
+            <w:r>
+              <w:rPr>
+                <w:color w:val="538135" w:themeColor="accent6" w:themeShade="BF"/>
+                <w:sz w:val="16"/>
+                <w:szCs w:val="16"/>
+              </w:rPr>
               <w:t xml:space="preserve"> </w:t>
             </w:r>
-            <w:proofErr w:type="gramStart"/>
-            <w:r>
-              <w:rPr>
-                <w:color w:val="538135" w:themeColor="accent6" w:themeShade="BF"/>
-                <w:sz w:val="16"/>
-                <w:szCs w:val="16"/>
-              </w:rPr>
-              <w:t>press</w:t>
-            </w:r>
-            <w:proofErr w:type="gramEnd"/>
-            <w:r>
-              <w:rPr>
-                <w:color w:val="538135" w:themeColor="accent6" w:themeShade="BF"/>
-                <w:sz w:val="16"/>
-                <w:szCs w:val="16"/>
-              </w:rPr>
-              <w:t xml:space="preserve"> a button the system</w:t>
-            </w:r>
-            <w:r>
-              <w:rPr>
-                <w:color w:val="538135" w:themeColor="accent6" w:themeShade="BF"/>
-                <w:sz w:val="16"/>
-                <w:szCs w:val="16"/>
-              </w:rPr>
-              <w:t xml:space="preserve"> will</w:t>
-            </w:r>
-            <w:r>
-              <w:rPr>
-                <w:color w:val="538135" w:themeColor="accent6" w:themeShade="BF"/>
-                <w:sz w:val="16"/>
-                <w:szCs w:val="16"/>
-              </w:rPr>
-              <w:t xml:space="preserve"> </w:t>
-            </w:r>
             <w:r>
               <w:rPr>
                 <w:color w:val="538135" w:themeColor="accent6" w:themeShade="BF"/>
@@ -774,7 +728,7 @@
           </w:p>
           <w:p>
             <w:pPr>
-              <w:pStyle w:val="Prrafodelista"/>
+              <w:pStyle w:val="ListParagraph"/>
               <w:numPr>
                 <w:ilvl w:val="0"/>
                 <w:numId w:val="1"/>
@@ -867,7 +821,7 @@
           </w:p>
           <w:p>
             <w:pPr>
-              <w:pStyle w:val="Prrafodelista"/>
+              <w:pStyle w:val="ListParagraph"/>
               <w:numPr>
                 <w:ilvl w:val="0"/>
                 <w:numId w:val="1"/>
@@ -920,7 +874,7 @@
           </w:p>
           <w:p>
             <w:pPr>
-              <w:pStyle w:val="Prrafodelista"/>
+              <w:pStyle w:val="ListParagraph"/>
               <w:numPr>
                 <w:ilvl w:val="0"/>
                 <w:numId w:val="1"/>
@@ -980,7 +934,7 @@
           </w:p>
           <w:p>
             <w:pPr>
-              <w:pStyle w:val="Prrafodelista"/>
+              <w:pStyle w:val="ListParagraph"/>
               <w:numPr>
                 <w:ilvl w:val="0"/>
                 <w:numId w:val="1"/>
@@ -1090,7 +1044,7 @@
           </w:p>
           <w:p>
             <w:pPr>
-              <w:pStyle w:val="Prrafodelista"/>
+              <w:pStyle w:val="ListParagraph"/>
               <w:numPr>
                 <w:ilvl w:val="0"/>
                 <w:numId w:val="1"/>
@@ -1143,7 +1097,7 @@
           </w:p>
           <w:p>
             <w:pPr>
-              <w:pStyle w:val="Prrafodelista"/>
+              <w:pStyle w:val="ListParagraph"/>
               <w:numPr>
                 <w:ilvl w:val="0"/>
                 <w:numId w:val="1"/>
@@ -1203,7 +1157,7 @@
           </w:p>
           <w:p>
             <w:pPr>
-              <w:pStyle w:val="Prrafodelista"/>
+              <w:pStyle w:val="ListParagraph"/>
               <w:numPr>
                 <w:ilvl w:val="0"/>
                 <w:numId w:val="1"/>
@@ -1313,7 +1267,7 @@
           </w:p>
           <w:p>
             <w:pPr>
-              <w:pStyle w:val="Prrafodelista"/>
+              <w:pStyle w:val="ListParagraph"/>
               <w:numPr>
                 <w:ilvl w:val="0"/>
                 <w:numId w:val="1"/>
@@ -1382,7 +1336,7 @@
           </w:p>
           <w:p>
             <w:pPr>
-              <w:pStyle w:val="Prrafodelista"/>
+              <w:pStyle w:val="ListParagraph"/>
               <w:numPr>
                 <w:ilvl w:val="0"/>
                 <w:numId w:val="1"/>
@@ -1442,7 +1396,7 @@
           </w:p>
           <w:p>
             <w:pPr>
-              <w:pStyle w:val="Prrafodelista"/>
+              <w:pStyle w:val="ListParagraph"/>
               <w:numPr>
                 <w:ilvl w:val="0"/>
                 <w:numId w:val="1"/>
@@ -1566,7 +1520,7 @@
           </w:p>
           <w:p>
             <w:pPr>
-              <w:pStyle w:val="Prrafodelista"/>
+              <w:pStyle w:val="ListParagraph"/>
               <w:numPr>
                 <w:ilvl w:val="0"/>
                 <w:numId w:val="1"/>
@@ -1611,7 +1565,7 @@
           </w:p>
           <w:p>
             <w:pPr>
-              <w:pStyle w:val="Prrafodelista"/>
+              <w:pStyle w:val="ListParagraph"/>
               <w:numPr>
                 <w:ilvl w:val="0"/>
                 <w:numId w:val="1"/>
@@ -1645,7 +1599,7 @@
           </w:p>
           <w:p>
             <w:pPr>
-              <w:pStyle w:val="Prrafodelista"/>
+              <w:pStyle w:val="ListParagraph"/>
               <w:numPr>
                 <w:ilvl w:val="0"/>
                 <w:numId w:val="1"/>
@@ -1751,7 +1705,7 @@
           </w:p>
           <w:p>
             <w:pPr>
-              <w:pStyle w:val="Prrafodelista"/>
+              <w:pStyle w:val="ListParagraph"/>
               <w:numPr>
                 <w:ilvl w:val="0"/>
                 <w:numId w:val="1"/>
@@ -1796,7 +1750,7 @@
           </w:p>
           <w:p>
             <w:pPr>
-              <w:pStyle w:val="Prrafodelista"/>
+              <w:pStyle w:val="ListParagraph"/>
               <w:numPr>
                 <w:ilvl w:val="0"/>
                 <w:numId w:val="1"/>
@@ -1822,7 +1776,7 @@
           </w:p>
           <w:p>
             <w:pPr>
-              <w:pStyle w:val="Prrafodelista"/>
+              <w:pStyle w:val="ListParagraph"/>
               <w:numPr>
                 <w:ilvl w:val="0"/>
                 <w:numId w:val="1"/>
@@ -1916,7 +1870,7 @@
           </w:p>
           <w:p>
             <w:pPr>
-              <w:pStyle w:val="Prrafodelista"/>
+              <w:pStyle w:val="ListParagraph"/>
               <w:numPr>
                 <w:ilvl w:val="0"/>
                 <w:numId w:val="1"/>
@@ -1973,7 +1927,7 @@
           </w:p>
           <w:p>
             <w:pPr>
-              <w:pStyle w:val="Prrafodelista"/>
+              <w:pStyle w:val="ListParagraph"/>
               <w:numPr>
                 <w:ilvl w:val="0"/>
                 <w:numId w:val="1"/>
@@ -1999,7 +1953,7 @@
           </w:p>
           <w:p>
             <w:pPr>
-              <w:pStyle w:val="Prrafodelista"/>
+              <w:pStyle w:val="ListParagraph"/>
               <w:numPr>
                 <w:ilvl w:val="0"/>
                 <w:numId w:val="1"/>
@@ -2025,7 +1979,7 @@
           </w:p>
           <w:p>
             <w:pPr>
-              <w:pStyle w:val="Prrafodelista"/>
+              <w:pStyle w:val="ListParagraph"/>
               <w:tabs>
                 <w:tab w:val="left" w:pos="840"/>
               </w:tabs>
@@ -2045,7 +1999,7 @@
     <w:p/>
     <w:tbl>
       <w:tblPr>
-        <w:tblStyle w:val="Tablaconcuadrcula"/>
+        <w:tblStyle w:val="TableGrid"/>
         <w:tblW w:w="0" w:type="auto"/>
         <w:tblLook w:val="04A0" w:firstRow="1" w:lastRow="0" w:firstColumn="1" w:lastColumn="0" w:noHBand="0" w:noVBand="1"/>
       </w:tblPr>
@@ -2214,7 +2168,7 @@
           </w:p>
           <w:p>
             <w:pPr>
-              <w:pStyle w:val="Prrafodelista"/>
+              <w:pStyle w:val="ListParagraph"/>
               <w:numPr>
                 <w:ilvl w:val="0"/>
                 <w:numId w:val="1"/>
@@ -2259,7 +2213,7 @@
           </w:p>
           <w:p>
             <w:pPr>
-              <w:pStyle w:val="Prrafodelista"/>
+              <w:pStyle w:val="ListParagraph"/>
               <w:numPr>
                 <w:ilvl w:val="0"/>
                 <w:numId w:val="1"/>
@@ -2293,7 +2247,7 @@
           </w:p>
           <w:p>
             <w:pPr>
-              <w:pStyle w:val="Prrafodelista"/>
+              <w:pStyle w:val="ListParagraph"/>
               <w:numPr>
                 <w:ilvl w:val="0"/>
                 <w:numId w:val="1"/>
@@ -2459,7 +2413,7 @@
           </w:p>
           <w:p>
             <w:pPr>
-              <w:pStyle w:val="Prrafodelista"/>
+              <w:pStyle w:val="ListParagraph"/>
               <w:numPr>
                 <w:ilvl w:val="0"/>
                 <w:numId w:val="1"/>
@@ -2504,7 +2458,7 @@
           </w:p>
           <w:p>
             <w:pPr>
-              <w:pStyle w:val="Prrafodelista"/>
+              <w:pStyle w:val="ListParagraph"/>
               <w:numPr>
                 <w:ilvl w:val="0"/>
                 <w:numId w:val="1"/>
@@ -2554,7 +2508,7 @@
           </w:p>
           <w:p>
             <w:pPr>
-              <w:pStyle w:val="Prrafodelista"/>
+              <w:pStyle w:val="ListParagraph"/>
               <w:numPr>
                 <w:ilvl w:val="0"/>
                 <w:numId w:val="1"/>
@@ -2588,7 +2542,7 @@
           </w:p>
           <w:p>
             <w:pPr>
-              <w:pStyle w:val="Prrafodelista"/>
+              <w:pStyle w:val="ListParagraph"/>
               <w:numPr>
                 <w:ilvl w:val="0"/>
                 <w:numId w:val="1"/>
@@ -2726,14 +2680,7 @@
                 <w:sz w:val="16"/>
                 <w:szCs w:val="16"/>
               </w:rPr>
-              <w:t>The stakeholder didn´t spe</w:t>
-            </w:r>
-            <w:r>
-              <w:rPr>
-                <w:sz w:val="16"/>
-                <w:szCs w:val="16"/>
-              </w:rPr>
-              <w:t>cific</w:t>
+              <w:t>The stakeholder didn´t specific</w:t>
             </w:r>
             <w:r>
               <w:rPr>
@@ -2747,12 +2694,19 @@
                 <w:sz w:val="16"/>
                 <w:szCs w:val="16"/>
               </w:rPr>
-              <w:t xml:space="preserve"> functionality of the indicators when anti pinch works</w:t>
-            </w:r>
-          </w:p>
-          <w:p>
-            <w:pPr>
-              <w:pStyle w:val="Prrafodelista"/>
+              <w:t xml:space="preserve"> functionality of the </w:t>
+            </w:r>
+            <w:r>
+              <w:rPr>
+                <w:sz w:val="16"/>
+                <w:szCs w:val="16"/>
+              </w:rPr>
+              <w:t>indicators when anti pinch work</w:t>
+            </w:r>
+          </w:p>
+          <w:p>
+            <w:pPr>
+              <w:pStyle w:val="ListParagraph"/>
               <w:numPr>
                 <w:ilvl w:val="0"/>
                 <w:numId w:val="1"/>
@@ -2797,7 +2751,7 @@
           </w:p>
           <w:p>
             <w:pPr>
-              <w:pStyle w:val="Prrafodelista"/>
+              <w:pStyle w:val="ListParagraph"/>
               <w:numPr>
                 <w:ilvl w:val="0"/>
                 <w:numId w:val="1"/>
@@ -2820,8 +2774,480 @@
               </w:rPr>
               <w:t>When anti pinch works the down indicator has be turn on</w:t>
             </w:r>
+          </w:p>
+        </w:tc>
+      </w:tr>
+      <w:tr>
+        <w:tc>
+          <w:tcPr>
+            <w:tcW w:w="988" w:type="dxa"/>
+          </w:tcPr>
+          <w:p>
+            <w:pPr>
+              <w:jc w:val="center"/>
+              <w:rPr>
+                <w:sz w:val="16"/>
+                <w:szCs w:val="16"/>
+              </w:rPr>
+            </w:pPr>
+            <w:r>
+              <w:rPr>
+                <w:sz w:val="16"/>
+                <w:szCs w:val="16"/>
+              </w:rPr>
+              <w:t>RNF014</w:t>
+            </w:r>
+          </w:p>
+        </w:tc>
+        <w:tc>
+          <w:tcPr>
+            <w:tcW w:w="850" w:type="dxa"/>
+          </w:tcPr>
+          <w:p>
+            <w:pPr>
+              <w:jc w:val="center"/>
+              <w:rPr>
+                <w:sz w:val="16"/>
+                <w:szCs w:val="16"/>
+              </w:rPr>
+            </w:pPr>
+            <w:r>
+              <w:rPr>
+                <w:sz w:val="16"/>
+                <w:szCs w:val="16"/>
+              </w:rPr>
+              <w:t>27</w:t>
+            </w:r>
+            <w:r>
+              <w:rPr>
+                <w:sz w:val="16"/>
+                <w:szCs w:val="16"/>
+              </w:rPr>
+              <w:t>/11/17</w:t>
+            </w:r>
+          </w:p>
+        </w:tc>
+        <w:tc>
+          <w:tcPr>
+            <w:tcW w:w="7512" w:type="dxa"/>
+          </w:tcPr>
+          <w:p>
+            <w:pPr>
+              <w:tabs>
+                <w:tab w:val="left" w:pos="840"/>
+              </w:tabs>
+              <w:jc w:val="both"/>
+              <w:rPr>
+                <w:sz w:val="16"/>
+                <w:szCs w:val="16"/>
+              </w:rPr>
+            </w:pPr>
+            <w:r>
+              <w:rPr>
+                <w:sz w:val="16"/>
+                <w:szCs w:val="16"/>
+              </w:rPr>
+              <w:t>The stakeholder didn´t specific about RTOS implementation</w:t>
+            </w:r>
+          </w:p>
+          <w:p>
+            <w:pPr>
+              <w:pStyle w:val="ListParagraph"/>
+              <w:numPr>
+                <w:ilvl w:val="0"/>
+                <w:numId w:val="1"/>
+              </w:numPr>
+              <w:tabs>
+                <w:tab w:val="left" w:pos="840"/>
+              </w:tabs>
+              <w:jc w:val="both"/>
+              <w:rPr>
+                <w:color w:val="FF0000"/>
+                <w:sz w:val="16"/>
+                <w:szCs w:val="16"/>
+              </w:rPr>
+            </w:pPr>
+            <w:r>
+              <w:rPr>
+                <w:color w:val="FF0000"/>
+                <w:sz w:val="16"/>
+                <w:szCs w:val="16"/>
+              </w:rPr>
+              <w:t>It´s not specified</w:t>
+            </w:r>
+          </w:p>
+          <w:p>
+            <w:pPr>
+              <w:tabs>
+                <w:tab w:val="left" w:pos="840"/>
+              </w:tabs>
+              <w:jc w:val="both"/>
+              <w:rPr>
+                <w:sz w:val="16"/>
+                <w:szCs w:val="16"/>
+              </w:rPr>
+            </w:pPr>
+            <w:r>
+              <w:rPr>
+                <w:sz w:val="16"/>
+                <w:szCs w:val="16"/>
+              </w:rPr>
+              <w:t>Meeting whit stakeholder</w:t>
+            </w:r>
+          </w:p>
+          <w:p>
+            <w:pPr>
+              <w:pStyle w:val="ListParagraph"/>
+              <w:numPr>
+                <w:ilvl w:val="0"/>
+                <w:numId w:val="1"/>
+              </w:numPr>
+              <w:tabs>
+                <w:tab w:val="left" w:pos="840"/>
+              </w:tabs>
+              <w:jc w:val="both"/>
+              <w:rPr>
+                <w:color w:val="538135" w:themeColor="accent6" w:themeShade="BF"/>
+                <w:sz w:val="16"/>
+                <w:szCs w:val="16"/>
+              </w:rPr>
+            </w:pPr>
+            <w:r>
+              <w:rPr>
+                <w:color w:val="538135" w:themeColor="accent6" w:themeShade="BF"/>
+                <w:sz w:val="16"/>
+                <w:szCs w:val="16"/>
+              </w:rPr>
+              <w:t>We decided implement a Scheduler BPS whit 2 tasks: 1 ms and 2 ms</w:t>
+            </w:r>
+          </w:p>
+        </w:tc>
+      </w:tr>
+      <w:tr>
+        <w:tc>
+          <w:tcPr>
+            <w:tcW w:w="988" w:type="dxa"/>
+          </w:tcPr>
+          <w:p>
+            <w:pPr>
+              <w:jc w:val="center"/>
+              <w:rPr>
+                <w:sz w:val="16"/>
+                <w:szCs w:val="16"/>
+              </w:rPr>
+            </w:pPr>
+            <w:r>
+              <w:rPr>
+                <w:sz w:val="16"/>
+                <w:szCs w:val="16"/>
+              </w:rPr>
+              <w:t>RNF015</w:t>
+            </w:r>
+          </w:p>
+        </w:tc>
+        <w:tc>
+          <w:tcPr>
+            <w:tcW w:w="850" w:type="dxa"/>
+          </w:tcPr>
+          <w:p>
+            <w:pPr>
+              <w:jc w:val="center"/>
+              <w:rPr>
+                <w:sz w:val="16"/>
+                <w:szCs w:val="16"/>
+              </w:rPr>
+            </w:pPr>
+            <w:r>
+              <w:rPr>
+                <w:sz w:val="16"/>
+                <w:szCs w:val="16"/>
+              </w:rPr>
+              <w:t>27</w:t>
+            </w:r>
+            <w:r>
+              <w:rPr>
+                <w:sz w:val="16"/>
+                <w:szCs w:val="16"/>
+              </w:rPr>
+              <w:t>/11/17</w:t>
+            </w:r>
+          </w:p>
+        </w:tc>
+        <w:tc>
+          <w:tcPr>
+            <w:tcW w:w="7512" w:type="dxa"/>
+          </w:tcPr>
+          <w:p>
+            <w:pPr>
+              <w:tabs>
+                <w:tab w:val="left" w:pos="840"/>
+              </w:tabs>
+              <w:jc w:val="both"/>
+              <w:rPr>
+                <w:sz w:val="16"/>
+                <w:szCs w:val="16"/>
+              </w:rPr>
+            </w:pPr>
+            <w:r>
+              <w:rPr>
+                <w:sz w:val="16"/>
+                <w:szCs w:val="16"/>
+              </w:rPr>
+              <w:t xml:space="preserve">The stakeholder didn´t specific about </w:t>
+            </w:r>
+            <w:r>
+              <w:rPr>
+                <w:sz w:val="16"/>
+                <w:szCs w:val="16"/>
+              </w:rPr>
+              <w:t xml:space="preserve">logic </w:t>
+            </w:r>
+            <w:r>
+              <w:rPr>
+                <w:sz w:val="16"/>
+                <w:szCs w:val="16"/>
+              </w:rPr>
+              <w:t>implementation</w:t>
+            </w:r>
+          </w:p>
+          <w:p>
+            <w:pPr>
+              <w:pStyle w:val="ListParagraph"/>
+              <w:numPr>
+                <w:ilvl w:val="0"/>
+                <w:numId w:val="1"/>
+              </w:numPr>
+              <w:tabs>
+                <w:tab w:val="left" w:pos="840"/>
+              </w:tabs>
+              <w:jc w:val="both"/>
+              <w:rPr>
+                <w:color w:val="FF0000"/>
+                <w:sz w:val="16"/>
+                <w:szCs w:val="16"/>
+              </w:rPr>
+            </w:pPr>
+            <w:r>
+              <w:rPr>
+                <w:color w:val="FF0000"/>
+                <w:sz w:val="16"/>
+                <w:szCs w:val="16"/>
+              </w:rPr>
+              <w:t>It´s not specified</w:t>
+            </w:r>
+          </w:p>
+          <w:p>
+            <w:pPr>
+              <w:tabs>
+                <w:tab w:val="left" w:pos="840"/>
+              </w:tabs>
+              <w:jc w:val="both"/>
+              <w:rPr>
+                <w:color w:val="538135" w:themeColor="accent6" w:themeShade="BF"/>
+                <w:sz w:val="16"/>
+                <w:szCs w:val="16"/>
+              </w:rPr>
+            </w:pPr>
+            <w:r>
+              <w:rPr>
+                <w:sz w:val="16"/>
+                <w:szCs w:val="16"/>
+              </w:rPr>
+              <w:t>Meeting whit stakeholder</w:t>
+            </w:r>
+          </w:p>
+          <w:p>
+            <w:pPr>
+              <w:pStyle w:val="ListParagraph"/>
+              <w:numPr>
+                <w:ilvl w:val="0"/>
+                <w:numId w:val="1"/>
+              </w:numPr>
+              <w:tabs>
+                <w:tab w:val="left" w:pos="840"/>
+              </w:tabs>
+              <w:jc w:val="both"/>
+              <w:rPr>
+                <w:sz w:val="16"/>
+                <w:szCs w:val="16"/>
+              </w:rPr>
+            </w:pPr>
+            <w:r>
+              <w:rPr>
+                <w:color w:val="538135" w:themeColor="accent6" w:themeShade="BF"/>
+                <w:sz w:val="16"/>
+                <w:szCs w:val="16"/>
+              </w:rPr>
+              <w:t xml:space="preserve">We decided implement a </w:t>
+            </w:r>
+            <w:r>
+              <w:rPr>
+                <w:color w:val="538135" w:themeColor="accent6" w:themeShade="BF"/>
+                <w:sz w:val="16"/>
+                <w:szCs w:val="16"/>
+              </w:rPr>
+              <w:t>finite state machine</w:t>
+            </w:r>
+          </w:p>
+        </w:tc>
+      </w:tr>
+      <w:tr>
+        <w:tc>
+          <w:tcPr>
+            <w:tcW w:w="988" w:type="dxa"/>
+          </w:tcPr>
+          <w:p>
+            <w:pPr>
+              <w:jc w:val="center"/>
+              <w:rPr>
+                <w:sz w:val="16"/>
+                <w:szCs w:val="16"/>
+              </w:rPr>
+            </w:pPr>
+            <w:r>
+              <w:rPr>
+                <w:sz w:val="16"/>
+                <w:szCs w:val="16"/>
+              </w:rPr>
+              <w:t>RNF016</w:t>
+            </w:r>
+          </w:p>
+        </w:tc>
+        <w:tc>
+          <w:tcPr>
+            <w:tcW w:w="850" w:type="dxa"/>
+          </w:tcPr>
+          <w:p>
+            <w:pPr>
+              <w:jc w:val="center"/>
+              <w:rPr>
+                <w:sz w:val="16"/>
+                <w:szCs w:val="16"/>
+              </w:rPr>
+            </w:pPr>
+            <w:r>
+              <w:rPr>
+                <w:sz w:val="16"/>
+                <w:szCs w:val="16"/>
+              </w:rPr>
+              <w:t>27</w:t>
+            </w:r>
+            <w:r>
+              <w:rPr>
+                <w:sz w:val="16"/>
+                <w:szCs w:val="16"/>
+              </w:rPr>
+              <w:t>/11/17</w:t>
+            </w:r>
+          </w:p>
+        </w:tc>
+        <w:tc>
+          <w:tcPr>
+            <w:tcW w:w="7512" w:type="dxa"/>
+          </w:tcPr>
+          <w:p>
+            <w:pPr>
+              <w:tabs>
+                <w:tab w:val="left" w:pos="840"/>
+              </w:tabs>
+              <w:jc w:val="both"/>
+              <w:rPr>
+                <w:sz w:val="16"/>
+                <w:szCs w:val="16"/>
+              </w:rPr>
+            </w:pPr>
+            <w:r>
+              <w:rPr>
+                <w:sz w:val="16"/>
+                <w:szCs w:val="16"/>
+              </w:rPr>
+              <w:t>The stakeholder didn´t specific about logic implementation</w:t>
+            </w:r>
+          </w:p>
+          <w:p>
+            <w:pPr>
+              <w:pStyle w:val="ListParagraph"/>
+              <w:numPr>
+                <w:ilvl w:val="0"/>
+                <w:numId w:val="1"/>
+              </w:numPr>
+              <w:tabs>
+                <w:tab w:val="left" w:pos="840"/>
+              </w:tabs>
+              <w:jc w:val="both"/>
+              <w:rPr>
+                <w:color w:val="FF0000"/>
+                <w:sz w:val="16"/>
+                <w:szCs w:val="16"/>
+              </w:rPr>
+            </w:pPr>
+            <w:r>
+              <w:rPr>
+                <w:color w:val="FF0000"/>
+                <w:sz w:val="16"/>
+                <w:szCs w:val="16"/>
+              </w:rPr>
+              <w:t>It´s not specified</w:t>
+            </w:r>
+          </w:p>
+          <w:p>
+            <w:pPr>
+              <w:tabs>
+                <w:tab w:val="left" w:pos="840"/>
+              </w:tabs>
+              <w:jc w:val="both"/>
+              <w:rPr>
+                <w:sz w:val="16"/>
+                <w:szCs w:val="16"/>
+              </w:rPr>
+            </w:pPr>
+            <w:r>
+              <w:rPr>
+                <w:sz w:val="16"/>
+                <w:szCs w:val="16"/>
+              </w:rPr>
+              <w:t>Meeting whit stakeholder</w:t>
+            </w:r>
+          </w:p>
+          <w:p>
+            <w:pPr>
+              <w:pStyle w:val="ListParagraph"/>
+              <w:numPr>
+                <w:ilvl w:val="0"/>
+                <w:numId w:val="1"/>
+              </w:numPr>
+              <w:tabs>
+                <w:tab w:val="left" w:pos="840"/>
+              </w:tabs>
+              <w:jc w:val="both"/>
+              <w:rPr>
+                <w:color w:val="538135" w:themeColor="accent6" w:themeShade="BF"/>
+                <w:sz w:val="16"/>
+                <w:szCs w:val="16"/>
+              </w:rPr>
+            </w:pPr>
+            <w:r>
+              <w:rPr>
+                <w:color w:val="538135" w:themeColor="accent6" w:themeShade="BF"/>
+                <w:sz w:val="16"/>
+                <w:szCs w:val="16"/>
+              </w:rPr>
+              <w:t>The task of 1 millisecond will execute the FSM</w:t>
+            </w:r>
             <w:bookmarkStart w:id="0" w:name="_GoBack"/>
             <w:bookmarkEnd w:id="0"/>
+          </w:p>
+          <w:p>
+            <w:pPr>
+              <w:tabs>
+                <w:tab w:val="left" w:pos="840"/>
+              </w:tabs>
+              <w:jc w:val="both"/>
+              <w:rPr>
+                <w:sz w:val="16"/>
+                <w:szCs w:val="16"/>
+              </w:rPr>
+            </w:pPr>
           </w:p>
         </w:tc>
       </w:tr>
@@ -2839,7 +3265,7 @@
 </file>
 
 <file path=word/endnotes.xml><?xml version="1.0" encoding="utf-8"?>
-<w:endnotes xmlns:wpc="http://schemas.microsoft.com/office/word/2010/wordprocessingCanvas" xmlns:cx="http://schemas.microsoft.com/office/drawing/2014/chartex" xmlns:mc="http://schemas.openxmlformats.org/markup-compatibility/2006" xmlns:o="urn:schemas-microsoft-com:office:office" xmlns:r="http://schemas.openxmlformats.org/officeDocument/2006/relationships" xmlns:m="http://schemas.openxmlformats.org/officeDocument/2006/math" xmlns:v="urn:schemas-microsoft-com:vml" xmlns:wp14="http://schemas.microsoft.com/office/word/2010/wordprocessingDrawing" xmlns:wp="http://schemas.openxmlformats.org/drawingml/2006/wordprocessingDrawing" xmlns:w10="urn:schemas-microsoft-com:office:word" xmlns:w="http://schemas.openxmlformats.org/wordprocessingml/2006/main" xmlns:w14="http://schemas.microsoft.com/office/word/2010/wordml" xmlns:w15="http://schemas.microsoft.com/office/word/2012/wordml" xmlns:w16se="http://schemas.microsoft.com/office/word/2015/wordml/symex" xmlns:wpg="http://schemas.microsoft.com/office/word/2010/wordprocessingGroup" xmlns:wpi="http://schemas.microsoft.com/office/word/2010/wordprocessingInk" xmlns:wne="http://schemas.microsoft.com/office/word/2006/wordml" xmlns:wps="http://schemas.microsoft.com/office/word/2010/wordprocessingShape" mc:Ignorable="w14 w15 w16se wp14">
+<w:endnotes xmlns:wpc="http://schemas.microsoft.com/office/word/2010/wordprocessingCanvas" xmlns:mc="http://schemas.openxmlformats.org/markup-compatibility/2006" xmlns:o="urn:schemas-microsoft-com:office:office" xmlns:r="http://schemas.openxmlformats.org/officeDocument/2006/relationships" xmlns:m="http://schemas.openxmlformats.org/officeDocument/2006/math" xmlns:v="urn:schemas-microsoft-com:vml" xmlns:wp14="http://schemas.microsoft.com/office/word/2010/wordprocessingDrawing" xmlns:wp="http://schemas.openxmlformats.org/drawingml/2006/wordprocessingDrawing" xmlns:w10="urn:schemas-microsoft-com:office:word" xmlns:w="http://schemas.openxmlformats.org/wordprocessingml/2006/main" xmlns:w14="http://schemas.microsoft.com/office/word/2010/wordml" xmlns:w15="http://schemas.microsoft.com/office/word/2012/wordml" xmlns:wpg="http://schemas.microsoft.com/office/word/2010/wordprocessingGroup" xmlns:wpi="http://schemas.microsoft.com/office/word/2010/wordprocessingInk" xmlns:wne="http://schemas.microsoft.com/office/word/2006/wordml" xmlns:wps="http://schemas.microsoft.com/office/word/2010/wordprocessingShape" mc:Ignorable="w14 w15 wp14">
   <w:endnote w:type="separator" w:id="-1">
     <w:p>
       <w:pPr>
@@ -2864,7 +3290,7 @@
 </file>
 
 <file path=word/footnotes.xml><?xml version="1.0" encoding="utf-8"?>
-<w:footnotes xmlns:wpc="http://schemas.microsoft.com/office/word/2010/wordprocessingCanvas" xmlns:cx="http://schemas.microsoft.com/office/drawing/2014/chartex" xmlns:mc="http://schemas.openxmlformats.org/markup-compatibility/2006" xmlns:o="urn:schemas-microsoft-com:office:office" xmlns:r="http://schemas.openxmlformats.org/officeDocument/2006/relationships" xmlns:m="http://schemas.openxmlformats.org/officeDocument/2006/math" xmlns:v="urn:schemas-microsoft-com:vml" xmlns:wp14="http://schemas.microsoft.com/office/word/2010/wordprocessingDrawing" xmlns:wp="http://schemas.openxmlformats.org/drawingml/2006/wordprocessingDrawing" xmlns:w10="urn:schemas-microsoft-com:office:word" xmlns:w="http://schemas.openxmlformats.org/wordprocessingml/2006/main" xmlns:w14="http://schemas.microsoft.com/office/word/2010/wordml" xmlns:w15="http://schemas.microsoft.com/office/word/2012/wordml" xmlns:w16se="http://schemas.microsoft.com/office/word/2015/wordml/symex" xmlns:wpg="http://schemas.microsoft.com/office/word/2010/wordprocessingGroup" xmlns:wpi="http://schemas.microsoft.com/office/word/2010/wordprocessingInk" xmlns:wne="http://schemas.microsoft.com/office/word/2006/wordml" xmlns:wps="http://schemas.microsoft.com/office/word/2010/wordprocessingShape" mc:Ignorable="w14 w15 w16se wp14">
+<w:footnotes xmlns:wpc="http://schemas.microsoft.com/office/word/2010/wordprocessingCanvas" xmlns:mc="http://schemas.openxmlformats.org/markup-compatibility/2006" xmlns:o="urn:schemas-microsoft-com:office:office" xmlns:r="http://schemas.openxmlformats.org/officeDocument/2006/relationships" xmlns:m="http://schemas.openxmlformats.org/officeDocument/2006/math" xmlns:v="urn:schemas-microsoft-com:vml" xmlns:wp14="http://schemas.microsoft.com/office/word/2010/wordprocessingDrawing" xmlns:wp="http://schemas.openxmlformats.org/drawingml/2006/wordprocessingDrawing" xmlns:w10="urn:schemas-microsoft-com:office:word" xmlns:w="http://schemas.openxmlformats.org/wordprocessingml/2006/main" xmlns:w14="http://schemas.microsoft.com/office/word/2010/wordml" xmlns:w15="http://schemas.microsoft.com/office/word/2012/wordml" xmlns:wpg="http://schemas.microsoft.com/office/word/2010/wordprocessingGroup" xmlns:wpi="http://schemas.microsoft.com/office/word/2010/wordprocessingInk" xmlns:wne="http://schemas.microsoft.com/office/word/2006/wordml" xmlns:wps="http://schemas.microsoft.com/office/word/2010/wordprocessingShape" mc:Ignorable="w14 w15 wp14">
   <w:footnote w:type="separator" w:id="-1">
     <w:p>
       <w:pPr>
@@ -2889,7 +3315,7 @@
 </file>
 
 <file path=word/header1.xml><?xml version="1.0" encoding="utf-8"?>
-<w:hdr xmlns:wpc="http://schemas.microsoft.com/office/word/2010/wordprocessingCanvas" xmlns:cx="http://schemas.microsoft.com/office/drawing/2014/chartex" xmlns:mc="http://schemas.openxmlformats.org/markup-compatibility/2006" xmlns:o="urn:schemas-microsoft-com:office:office" xmlns:r="http://schemas.openxmlformats.org/officeDocument/2006/relationships" xmlns:m="http://schemas.openxmlformats.org/officeDocument/2006/math" xmlns:v="urn:schemas-microsoft-com:vml" xmlns:wp14="http://schemas.microsoft.com/office/word/2010/wordprocessingDrawing" xmlns:wp="http://schemas.openxmlformats.org/drawingml/2006/wordprocessingDrawing" xmlns:w10="urn:schemas-microsoft-com:office:word" xmlns:w="http://schemas.openxmlformats.org/wordprocessingml/2006/main" xmlns:w14="http://schemas.microsoft.com/office/word/2010/wordml" xmlns:w15="http://schemas.microsoft.com/office/word/2012/wordml" xmlns:w16se="http://schemas.microsoft.com/office/word/2015/wordml/symex" xmlns:wpg="http://schemas.microsoft.com/office/word/2010/wordprocessingGroup" xmlns:wpi="http://schemas.microsoft.com/office/word/2010/wordprocessingInk" xmlns:wne="http://schemas.microsoft.com/office/word/2006/wordml" xmlns:wps="http://schemas.microsoft.com/office/word/2010/wordprocessingShape" mc:Ignorable="w14 w15 w16se wp14">
+<w:hdr xmlns:wpc="http://schemas.microsoft.com/office/word/2010/wordprocessingCanvas" xmlns:mc="http://schemas.openxmlformats.org/markup-compatibility/2006" xmlns:o="urn:schemas-microsoft-com:office:office" xmlns:r="http://schemas.openxmlformats.org/officeDocument/2006/relationships" xmlns:m="http://schemas.openxmlformats.org/officeDocument/2006/math" xmlns:v="urn:schemas-microsoft-com:vml" xmlns:wp14="http://schemas.microsoft.com/office/word/2010/wordprocessingDrawing" xmlns:wp="http://schemas.openxmlformats.org/drawingml/2006/wordprocessingDrawing" xmlns:w10="urn:schemas-microsoft-com:office:word" xmlns:w="http://schemas.openxmlformats.org/wordprocessingml/2006/main" xmlns:w14="http://schemas.microsoft.com/office/word/2010/wordml" xmlns:w15="http://schemas.microsoft.com/office/word/2012/wordml" xmlns:wpg="http://schemas.microsoft.com/office/word/2010/wordprocessingGroup" xmlns:wpi="http://schemas.microsoft.com/office/word/2010/wordprocessingInk" xmlns:wne="http://schemas.microsoft.com/office/word/2006/wordml" xmlns:wps="http://schemas.microsoft.com/office/word/2010/wordprocessingShape" mc:Ignorable="w14 w15 wp14">
   <w:p>
     <w:pPr>
       <w:framePr w:w="10263" w:hSpace="142" w:wrap="notBeside" w:vAnchor="page" w:hAnchor="page" w:x="1089" w:y="316"/>
@@ -3194,7 +3620,7 @@
   </w:tbl>
   <w:p>
     <w:pPr>
-      <w:pStyle w:val="Encabezado"/>
+      <w:pStyle w:val="Header"/>
       <w:framePr w:w="10263" w:hSpace="142" w:wrap="notBeside" w:vAnchor="page" w:hAnchor="page" w:x="1089" w:y="316"/>
       <w:rPr>
         <w:color w:val="525252"/>
@@ -3203,15 +3629,15 @@
   </w:p>
   <w:p>
     <w:pPr>
-      <w:pStyle w:val="Encabezado"/>
+      <w:pStyle w:val="Header"/>
     </w:pPr>
   </w:p>
 </w:hdr>
 </file>
 
 <file path=word/numbering.xml><?xml version="1.0" encoding="utf-8"?>
-<w:numbering xmlns:wpc="http://schemas.microsoft.com/office/word/2010/wordprocessingCanvas" xmlns:cx="http://schemas.microsoft.com/office/drawing/2014/chartex" xmlns:mc="http://schemas.openxmlformats.org/markup-compatibility/2006" xmlns:o="urn:schemas-microsoft-com:office:office" xmlns:r="http://schemas.openxmlformats.org/officeDocument/2006/relationships" xmlns:m="http://schemas.openxmlformats.org/officeDocument/2006/math" xmlns:v="urn:schemas-microsoft-com:vml" xmlns:wp14="http://schemas.microsoft.com/office/word/2010/wordprocessingDrawing" xmlns:wp="http://schemas.openxmlformats.org/drawingml/2006/wordprocessingDrawing" xmlns:w10="urn:schemas-microsoft-com:office:word" xmlns:w="http://schemas.openxmlformats.org/wordprocessingml/2006/main" xmlns:w14="http://schemas.microsoft.com/office/word/2010/wordml" xmlns:w15="http://schemas.microsoft.com/office/word/2012/wordml" xmlns:w16se="http://schemas.microsoft.com/office/word/2015/wordml/symex" xmlns:wpg="http://schemas.microsoft.com/office/word/2010/wordprocessingGroup" xmlns:wpi="http://schemas.microsoft.com/office/word/2010/wordprocessingInk" xmlns:wne="http://schemas.microsoft.com/office/word/2006/wordml" xmlns:wps="http://schemas.microsoft.com/office/word/2010/wordprocessingShape" mc:Ignorable="w14 w15 w16se wp14">
-  <w:abstractNum w:abstractNumId="0" w15:restartNumberingAfterBreak="0">
+<w:numbering xmlns:wpc="http://schemas.microsoft.com/office/word/2010/wordprocessingCanvas" xmlns:mc="http://schemas.openxmlformats.org/markup-compatibility/2006" xmlns:o="urn:schemas-microsoft-com:office:office" xmlns:r="http://schemas.openxmlformats.org/officeDocument/2006/relationships" xmlns:m="http://schemas.openxmlformats.org/officeDocument/2006/math" xmlns:v="urn:schemas-microsoft-com:vml" xmlns:wp14="http://schemas.microsoft.com/office/word/2010/wordprocessingDrawing" xmlns:wp="http://schemas.openxmlformats.org/drawingml/2006/wordprocessingDrawing" xmlns:w10="urn:schemas-microsoft-com:office:word" xmlns:w="http://schemas.openxmlformats.org/wordprocessingml/2006/main" xmlns:w14="http://schemas.microsoft.com/office/word/2010/wordml" xmlns:w15="http://schemas.microsoft.com/office/word/2012/wordml" xmlns:wpg="http://schemas.microsoft.com/office/word/2010/wordprocessingGroup" xmlns:wpi="http://schemas.microsoft.com/office/word/2010/wordprocessingInk" xmlns:wne="http://schemas.microsoft.com/office/word/2006/wordml" xmlns:wps="http://schemas.microsoft.com/office/word/2010/wordprocessingShape" mc:Ignorable="w14 w15 wp14">
+  <w:abstractNum w:abstractNumId="0">
     <w:nsid w:val="281F6C79"/>
     <w:multiLevelType w:val="hybridMultilevel"/>
     <w:tmpl w:val="2708D410"/>
@@ -3330,7 +3756,7 @@
 </file>
 
 <file path=word/styles.xml><?xml version="1.0" encoding="utf-8"?>
-<w:styles xmlns:mc="http://schemas.openxmlformats.org/markup-compatibility/2006" xmlns:r="http://schemas.openxmlformats.org/officeDocument/2006/relationships" xmlns:w="http://schemas.openxmlformats.org/wordprocessingml/2006/main" xmlns:w14="http://schemas.microsoft.com/office/word/2010/wordml" xmlns:w15="http://schemas.microsoft.com/office/word/2012/wordml" xmlns:w16se="http://schemas.microsoft.com/office/word/2015/wordml/symex" mc:Ignorable="w14 w15 w16se">
+<w:styles xmlns:mc="http://schemas.openxmlformats.org/markup-compatibility/2006" xmlns:r="http://schemas.openxmlformats.org/officeDocument/2006/relationships" xmlns:w="http://schemas.openxmlformats.org/wordprocessingml/2006/main" xmlns:w14="http://schemas.microsoft.com/office/word/2010/wordml" xmlns:w15="http://schemas.microsoft.com/office/word/2012/wordml" mc:Ignorable="w14 w15">
   <w:docDefaults>
     <w:rPrDefault>
       <w:rPr>
@@ -3723,13 +4149,13 @@
     <w:name w:val="Normal"/>
     <w:qFormat/>
   </w:style>
-  <w:style w:type="character" w:default="1" w:styleId="Fuentedeprrafopredeter">
+  <w:style w:type="character" w:default="1" w:styleId="DefaultParagraphFont">
     <w:name w:val="Default Paragraph Font"/>
     <w:uiPriority w:val="1"/>
     <w:semiHidden/>
     <w:unhideWhenUsed/>
   </w:style>
-  <w:style w:type="table" w:default="1" w:styleId="Tablanormal">
+  <w:style w:type="table" w:default="1" w:styleId="TableNormal">
     <w:name w:val="Normal Table"/>
     <w:uiPriority w:val="99"/>
     <w:semiHidden/>
@@ -3744,16 +4170,16 @@
       </w:tblCellMar>
     </w:tblPr>
   </w:style>
-  <w:style w:type="numbering" w:default="1" w:styleId="Sinlista">
+  <w:style w:type="numbering" w:default="1" w:styleId="NoList">
     <w:name w:val="No List"/>
     <w:uiPriority w:val="99"/>
     <w:semiHidden/>
     <w:unhideWhenUsed/>
   </w:style>
-  <w:style w:type="paragraph" w:styleId="Encabezado">
+  <w:style w:type="paragraph" w:styleId="Header">
     <w:name w:val="header"/>
     <w:basedOn w:val="Normal"/>
-    <w:link w:val="EncabezadoCar"/>
+    <w:link w:val="HeaderChar"/>
     <w:uiPriority w:val="99"/>
     <w:unhideWhenUsed/>
     <w:rsid w:val="00E36556"/>
@@ -3765,17 +4191,17 @@
       <w:spacing w:after="0" w:line="240" w:lineRule="auto"/>
     </w:pPr>
   </w:style>
-  <w:style w:type="character" w:customStyle="1" w:styleId="EncabezadoCar">
-    <w:name w:val="Encabezado Car"/>
-    <w:basedOn w:val="Fuentedeprrafopredeter"/>
-    <w:link w:val="Encabezado"/>
+  <w:style w:type="character" w:customStyle="1" w:styleId="HeaderChar">
+    <w:name w:val="Header Char"/>
+    <w:basedOn w:val="DefaultParagraphFont"/>
+    <w:link w:val="Header"/>
     <w:uiPriority w:val="99"/>
     <w:rsid w:val="00E36556"/>
   </w:style>
-  <w:style w:type="paragraph" w:styleId="Piedepgina">
+  <w:style w:type="paragraph" w:styleId="Footer">
     <w:name w:val="footer"/>
     <w:basedOn w:val="Normal"/>
-    <w:link w:val="PiedepginaCar"/>
+    <w:link w:val="FooterChar"/>
     <w:uiPriority w:val="99"/>
     <w:unhideWhenUsed/>
     <w:rsid w:val="00E36556"/>
@@ -3787,22 +4213,23 @@
       <w:spacing w:after="0" w:line="240" w:lineRule="auto"/>
     </w:pPr>
   </w:style>
-  <w:style w:type="character" w:customStyle="1" w:styleId="PiedepginaCar">
-    <w:name w:val="Pie de página Car"/>
-    <w:basedOn w:val="Fuentedeprrafopredeter"/>
-    <w:link w:val="Piedepgina"/>
+  <w:style w:type="character" w:customStyle="1" w:styleId="FooterChar">
+    <w:name w:val="Footer Char"/>
+    <w:basedOn w:val="DefaultParagraphFont"/>
+    <w:link w:val="Footer"/>
     <w:uiPriority w:val="99"/>
     <w:rsid w:val="00E36556"/>
   </w:style>
-  <w:style w:type="table" w:styleId="Tablaconcuadrcula">
+  <w:style w:type="table" w:styleId="TableGrid">
     <w:name w:val="Table Grid"/>
-    <w:basedOn w:val="Tablanormal"/>
+    <w:basedOn w:val="TableNormal"/>
     <w:uiPriority w:val="39"/>
     <w:rsid w:val="00E36556"/>
     <w:pPr>
       <w:spacing w:after="0" w:line="240" w:lineRule="auto"/>
     </w:pPr>
     <w:tblPr>
+      <w:tblInd w:w="0" w:type="dxa"/>
       <w:tblBorders>
         <w:top w:val="single" w:sz="4" w:space="0" w:color="auto"/>
         <w:left w:val="single" w:sz="4" w:space="0" w:color="auto"/>
@@ -3811,9 +4238,15 @@
         <w:insideH w:val="single" w:sz="4" w:space="0" w:color="auto"/>
         <w:insideV w:val="single" w:sz="4" w:space="0" w:color="auto"/>
       </w:tblBorders>
+      <w:tblCellMar>
+        <w:top w:w="0" w:type="dxa"/>
+        <w:left w:w="108" w:type="dxa"/>
+        <w:bottom w:w="0" w:type="dxa"/>
+        <w:right w:w="108" w:type="dxa"/>
+      </w:tblCellMar>
     </w:tblPr>
   </w:style>
-  <w:style w:type="paragraph" w:styleId="Prrafodelista">
+  <w:style w:type="paragraph" w:styleId="ListParagraph">
     <w:name w:val="List Paragraph"/>
     <w:basedOn w:val="Normal"/>
     <w:uiPriority w:val="34"/>

</xml_diff>